<commit_message>
added more editing to the word document
</commit_message>
<xml_diff>
--- a/final_report.docx
+++ b/final_report.docx
@@ -5,38 +5,63 @@
     <w:p>
       <w:pPr>
         <w:pStyle w:val="Heading1"/>
-      </w:pPr>
-      <w:r>
-        <w:t xml:space="preserve">1. </w:t>
-      </w:r>
-      <w:r>
-        <w:t>Introduction</w:t>
+        <w:jc w:val="both"/>
+        <w:rPr>
+          <w:rFonts w:cs="Segoe UI"/>
+        </w:rPr>
+      </w:pPr>
+      <w:r>
+        <w:rPr>
+          <w:rFonts w:cs="Segoe UI"/>
+        </w:rPr>
+        <w:t>1. Introduction</w:t>
       </w:r>
     </w:p>
     <w:p>
       <w:pPr>
         <w:pStyle w:val="Heading2"/>
-      </w:pPr>
-      <w:r>
+        <w:jc w:val="both"/>
+        <w:rPr>
+          <w:rFonts w:cs="Segoe UI"/>
+        </w:rPr>
+      </w:pPr>
+      <w:r>
+        <w:rPr>
+          <w:rFonts w:cs="Segoe UI"/>
+        </w:rPr>
         <w:t xml:space="preserve">1.1 Problem </w:t>
       </w:r>
       <w:r>
+        <w:rPr>
+          <w:rFonts w:cs="Segoe UI"/>
+        </w:rPr>
         <w:t>Overview</w:t>
       </w:r>
     </w:p>
     <w:p>
       <w:pPr>
         <w:pStyle w:val="Heading2"/>
-      </w:pPr>
-      <w:r>
+        <w:jc w:val="both"/>
+        <w:rPr>
+          <w:rFonts w:cs="Segoe UI"/>
+        </w:rPr>
+      </w:pPr>
+      <w:r>
+        <w:rPr>
+          <w:rFonts w:cs="Segoe UI"/>
+        </w:rPr>
         <w:t xml:space="preserve">1.1.1 </w:t>
       </w:r>
       <w:r>
+        <w:rPr>
+          <w:rFonts w:cs="Segoe UI"/>
+        </w:rPr>
         <w:t>Domain Background</w:t>
       </w:r>
     </w:p>
     <w:p>
       <w:pPr>
+        <w:jc w:val="both"/>
         <w:rPr>
           <w:rFonts w:ascii="Segoe UI" w:hAnsi="Segoe UI" w:cs="Segoe UI"/>
         </w:rPr>
@@ -68,7 +93,19 @@
         <w:rPr>
           <w:rFonts w:ascii="Segoe UI" w:hAnsi="Segoe UI" w:cs="Segoe UI"/>
         </w:rPr>
-        <w:t xml:space="preserve">. This competition is about predicting whether a customer will change telecommunications provider, something known as "churning". The reason why this is important is because </w:t>
+        <w:t xml:space="preserve">. This competition is about predicting whether a customer will change telecommunications provider, something known as "churning". The reason why this is important is </w:t>
+      </w:r>
+      <w:r>
+        <w:rPr>
+          <w:rFonts w:ascii="Segoe UI" w:hAnsi="Segoe UI" w:cs="Segoe UI"/>
+        </w:rPr>
+        <w:t>that</w:t>
+      </w:r>
+      <w:r>
+        <w:rPr>
+          <w:rFonts w:ascii="Segoe UI" w:hAnsi="Segoe UI" w:cs="Segoe UI"/>
+        </w:rPr>
+        <w:t xml:space="preserve"> </w:t>
       </w:r>
       <w:r>
         <w:rPr>
@@ -205,6 +242,7 @@
         </w:rPr>
         <w:t xml:space="preserve">) of each into account has shown that the third strategy is the most profitable strategy. The reason being is that retaining an </w:t>
       </w:r>
+      <w:proofErr w:type="gramStart"/>
       <w:r>
         <w:rPr>
           <w:rFonts w:ascii="Segoe UI" w:hAnsi="Segoe UI" w:cs="Segoe UI"/>
@@ -215,11 +253,25 @@
         <w:rPr>
           <w:rFonts w:ascii="Segoe UI" w:hAnsi="Segoe UI" w:cs="Segoe UI"/>
         </w:rPr>
-        <w:t xml:space="preserve"> much lower than acquiring a new one, in addition to being considered much easier than the upselling strategy. To apply the third strategy, we need to decrease the potential of customer churn by putting systems in place to do so. Hence why exploring machine learning techniques for predicting customer churn can provide huge financial benefits to companies.</w:t>
-      </w:r>
-    </w:p>
-    <w:p>
-      <w:pPr>
+        <w:t>s</w:t>
+      </w:r>
+      <w:proofErr w:type="gramEnd"/>
+      <w:r>
+        <w:rPr>
+          <w:rFonts w:ascii="Segoe UI" w:hAnsi="Segoe UI" w:cs="Segoe UI"/>
+        </w:rPr>
+        <w:t xml:space="preserve"> </w:t>
+      </w:r>
+      <w:r>
+        <w:rPr>
+          <w:rFonts w:ascii="Segoe UI" w:hAnsi="Segoe UI" w:cs="Segoe UI"/>
+        </w:rPr>
+        <w:t>much lower than acquiring a new one, in addition to being considered much easier than the upselling strategy. To apply the third strategy, we need to decrease the potential of customer churn by putting systems in place to do so. Hence why exploring machine learning techniques for predicting customer churn can provide huge financial benefits to companies.</w:t>
+      </w:r>
+    </w:p>
+    <w:p>
+      <w:pPr>
+        <w:jc w:val="both"/>
         <w:rPr>
           <w:rFonts w:ascii="Segoe UI" w:hAnsi="Segoe UI" w:cs="Segoe UI"/>
         </w:rPr>
@@ -228,16 +280,27 @@
     <w:p>
       <w:pPr>
         <w:pStyle w:val="Heading3"/>
-      </w:pPr>
-      <w:r>
+        <w:jc w:val="both"/>
+        <w:rPr>
+          <w:rFonts w:cs="Segoe UI"/>
+        </w:rPr>
+      </w:pPr>
+      <w:r>
+        <w:rPr>
+          <w:rFonts w:cs="Segoe UI"/>
+        </w:rPr>
         <w:t xml:space="preserve">1.1.2 </w:t>
       </w:r>
       <w:r>
+        <w:rPr>
+          <w:rFonts w:cs="Segoe UI"/>
+        </w:rPr>
         <w:t xml:space="preserve">Related Work </w:t>
       </w:r>
     </w:p>
     <w:p>
       <w:pPr>
+        <w:jc w:val="both"/>
         <w:rPr>
           <w:rFonts w:ascii="Segoe UI" w:hAnsi="Segoe UI" w:cs="Segoe UI"/>
         </w:rPr>
@@ -265,6 +328,15 @@
     </w:p>
     <w:p>
       <w:pPr>
+        <w:jc w:val="both"/>
+        <w:rPr>
+          <w:rFonts w:ascii="Segoe UI" w:hAnsi="Segoe UI" w:cs="Segoe UI"/>
+        </w:rPr>
+      </w:pPr>
+    </w:p>
+    <w:p>
+      <w:pPr>
+        <w:jc w:val="both"/>
         <w:rPr>
           <w:rFonts w:ascii="Segoe UI" w:hAnsi="Segoe UI" w:cs="Segoe UI"/>
         </w:rPr>
@@ -278,22 +350,17 @@
     </w:p>
     <w:p>
       <w:pPr>
-        <w:rPr>
-          <w:rFonts w:ascii="Segoe UI" w:hAnsi="Segoe UI" w:cs="Segoe UI"/>
-        </w:rPr>
-      </w:pPr>
-      <w:r>
-        <w:rPr>
-          <w:rFonts w:ascii="Segoe UI" w:hAnsi="Segoe UI" w:cs="Segoe UI"/>
-        </w:rPr>
-        <w:t xml:space="preserve">He et al. [4] proposed a model for prediction based on the Neural Network algorithm in order to solve the problem of customer churn in a large Chinese telecom company </w:t>
-      </w:r>
+        <w:jc w:val="both"/>
+        <w:rPr>
+          <w:rFonts w:ascii="Segoe UI" w:hAnsi="Segoe UI" w:cs="Segoe UI"/>
+        </w:rPr>
+      </w:pPr>
       <w:r>
         <w:rPr>
           <w:rFonts w:ascii="Segoe UI" w:hAnsi="Segoe UI" w:cs="Segoe UI"/>
         </w:rPr>
         <w:lastRenderedPageBreak/>
-        <w:t xml:space="preserve">which contains about 5.23 million customers. The prediction accuracy standard was the overall accuracy </w:t>
+        <w:t xml:space="preserve">He et al. [4] proposed a model for prediction based on the Neural Network algorithm in order to solve the problem of customer churn in a large Chinese telecom company which contains about 5.23 million customers. The prediction accuracy standard was the overall accuracy </w:t>
       </w:r>
       <w:proofErr w:type="gramStart"/>
       <w:r>
@@ -312,6 +379,15 @@
     </w:p>
     <w:p>
       <w:pPr>
+        <w:jc w:val="both"/>
+        <w:rPr>
+          <w:rFonts w:ascii="Segoe UI" w:hAnsi="Segoe UI" w:cs="Segoe UI"/>
+        </w:rPr>
+      </w:pPr>
+    </w:p>
+    <w:p>
+      <w:pPr>
+        <w:jc w:val="both"/>
         <w:rPr>
           <w:rFonts w:ascii="Segoe UI" w:hAnsi="Segoe UI" w:cs="Segoe UI"/>
         </w:rPr>
@@ -325,6 +401,15 @@
     </w:p>
     <w:p>
       <w:pPr>
+        <w:jc w:val="both"/>
+        <w:rPr>
+          <w:rFonts w:ascii="Segoe UI" w:hAnsi="Segoe UI" w:cs="Segoe UI"/>
+        </w:rPr>
+      </w:pPr>
+    </w:p>
+    <w:p>
+      <w:pPr>
+        <w:jc w:val="both"/>
         <w:rPr>
           <w:rFonts w:ascii="Segoe UI" w:hAnsi="Segoe UI" w:cs="Segoe UI"/>
         </w:rPr>
@@ -338,6 +423,15 @@
     </w:p>
     <w:p>
       <w:pPr>
+        <w:jc w:val="both"/>
+        <w:rPr>
+          <w:rFonts w:ascii="Segoe UI" w:hAnsi="Segoe UI" w:cs="Segoe UI"/>
+        </w:rPr>
+      </w:pPr>
+    </w:p>
+    <w:p>
+      <w:pPr>
+        <w:jc w:val="both"/>
         <w:rPr>
           <w:rFonts w:ascii="Segoe UI" w:hAnsi="Segoe UI" w:cs="Segoe UI"/>
         </w:rPr>
@@ -351,6 +445,15 @@
     </w:p>
     <w:p>
       <w:pPr>
+        <w:jc w:val="both"/>
+        <w:rPr>
+          <w:rFonts w:ascii="Segoe UI" w:hAnsi="Segoe UI" w:cs="Segoe UI"/>
+        </w:rPr>
+      </w:pPr>
+    </w:p>
+    <w:p>
+      <w:pPr>
+        <w:jc w:val="both"/>
         <w:rPr>
           <w:rFonts w:ascii="Segoe UI" w:hAnsi="Segoe UI" w:cs="Segoe UI"/>
         </w:rPr>
@@ -400,13 +503,119 @@
     </w:p>
     <w:p>
       <w:pPr>
-        <w:rPr>
-          <w:rFonts w:ascii="Segoe UI" w:hAnsi="Segoe UI" w:cs="Segoe UI"/>
-        </w:rPr>
-      </w:pPr>
-    </w:p>
-    <w:p>
-      <w:pPr>
+        <w:jc w:val="both"/>
+        <w:rPr>
+          <w:rFonts w:ascii="Segoe UI" w:hAnsi="Segoe UI" w:cs="Segoe UI"/>
+        </w:rPr>
+      </w:pPr>
+    </w:p>
+    <w:p>
+      <w:pPr>
+        <w:jc w:val="both"/>
+        <w:rPr>
+          <w:rFonts w:ascii="Segoe UI" w:hAnsi="Segoe UI" w:cs="Segoe UI"/>
+        </w:rPr>
+      </w:pPr>
+    </w:p>
+    <w:p>
+      <w:pPr>
+        <w:jc w:val="both"/>
+        <w:rPr>
+          <w:rFonts w:ascii="Segoe UI" w:hAnsi="Segoe UI" w:cs="Segoe UI"/>
+        </w:rPr>
+      </w:pPr>
+    </w:p>
+    <w:p>
+      <w:pPr>
+        <w:jc w:val="both"/>
+        <w:rPr>
+          <w:rFonts w:ascii="Segoe UI" w:hAnsi="Segoe UI" w:cs="Segoe UI"/>
+        </w:rPr>
+      </w:pPr>
+    </w:p>
+    <w:p>
+      <w:pPr>
+        <w:jc w:val="both"/>
+        <w:rPr>
+          <w:rFonts w:ascii="Segoe UI" w:hAnsi="Segoe UI" w:cs="Segoe UI"/>
+        </w:rPr>
+      </w:pPr>
+    </w:p>
+    <w:p>
+      <w:pPr>
+        <w:jc w:val="both"/>
+        <w:rPr>
+          <w:rFonts w:ascii="Segoe UI" w:hAnsi="Segoe UI" w:cs="Segoe UI"/>
+        </w:rPr>
+      </w:pPr>
+    </w:p>
+    <w:p>
+      <w:pPr>
+        <w:jc w:val="both"/>
+        <w:rPr>
+          <w:rFonts w:ascii="Segoe UI" w:hAnsi="Segoe UI" w:cs="Segoe UI"/>
+        </w:rPr>
+      </w:pPr>
+    </w:p>
+    <w:p>
+      <w:pPr>
+        <w:jc w:val="both"/>
+        <w:rPr>
+          <w:rFonts w:ascii="Segoe UI" w:hAnsi="Segoe UI" w:cs="Segoe UI"/>
+        </w:rPr>
+      </w:pPr>
+    </w:p>
+    <w:p>
+      <w:pPr>
+        <w:jc w:val="both"/>
+        <w:rPr>
+          <w:rFonts w:ascii="Segoe UI" w:hAnsi="Segoe UI" w:cs="Segoe UI"/>
+        </w:rPr>
+      </w:pPr>
+    </w:p>
+    <w:p>
+      <w:pPr>
+        <w:jc w:val="both"/>
+        <w:rPr>
+          <w:rFonts w:ascii="Segoe UI" w:hAnsi="Segoe UI" w:cs="Segoe UI"/>
+        </w:rPr>
+      </w:pPr>
+    </w:p>
+    <w:p>
+      <w:pPr>
+        <w:jc w:val="both"/>
+        <w:rPr>
+          <w:rFonts w:ascii="Segoe UI" w:hAnsi="Segoe UI" w:cs="Segoe UI"/>
+        </w:rPr>
+      </w:pPr>
+    </w:p>
+    <w:p>
+      <w:pPr>
+        <w:jc w:val="both"/>
+        <w:rPr>
+          <w:rFonts w:ascii="Segoe UI" w:hAnsi="Segoe UI" w:cs="Segoe UI"/>
+        </w:rPr>
+      </w:pPr>
+    </w:p>
+    <w:p>
+      <w:pPr>
+        <w:jc w:val="both"/>
+        <w:rPr>
+          <w:rFonts w:ascii="Segoe UI" w:hAnsi="Segoe UI" w:cs="Segoe UI"/>
+        </w:rPr>
+      </w:pPr>
+    </w:p>
+    <w:p>
+      <w:pPr>
+        <w:jc w:val="both"/>
+        <w:rPr>
+          <w:rFonts w:ascii="Segoe UI" w:hAnsi="Segoe UI" w:cs="Segoe UI"/>
+        </w:rPr>
+      </w:pPr>
+    </w:p>
+    <w:p>
+      <w:pPr>
+        <w:jc w:val="both"/>
         <w:rPr>
           <w:rFonts w:ascii="Segoe UI" w:hAnsi="Segoe UI" w:cs="Segoe UI"/>
         </w:rPr>
@@ -415,23 +624,28 @@
     <w:p>
       <w:pPr>
         <w:pStyle w:val="Heading3"/>
-      </w:pPr>
-      <w:r>
+        <w:jc w:val="both"/>
+        <w:rPr>
+          <w:rFonts w:cs="Segoe UI"/>
+        </w:rPr>
+      </w:pPr>
+      <w:r>
+        <w:rPr>
+          <w:rFonts w:cs="Segoe UI"/>
+        </w:rPr>
+        <w:lastRenderedPageBreak/>
         <w:t xml:space="preserve">1.1.3 </w:t>
       </w:r>
       <w:r>
+        <w:rPr>
+          <w:rFonts w:cs="Segoe UI"/>
+        </w:rPr>
         <w:t>Datasets and Inputs</w:t>
       </w:r>
     </w:p>
     <w:p>
       <w:pPr>
-        <w:rPr>
-          <w:rFonts w:ascii="Segoe UI" w:hAnsi="Segoe UI" w:cs="Segoe UI"/>
-        </w:rPr>
-      </w:pPr>
-    </w:p>
-    <w:p>
-      <w:pPr>
+        <w:jc w:val="both"/>
         <w:rPr>
           <w:rFonts w:ascii="Segoe UI" w:hAnsi="Segoe UI" w:cs="Segoe UI"/>
           <w:color w:val="24292F"/>
@@ -483,17 +697,9 @@
     </w:p>
     <w:p>
       <w:pPr>
-        <w:rPr>
-          <w:rFonts w:ascii="Segoe UI" w:hAnsi="Segoe UI" w:cs="Segoe UI"/>
-          <w:color w:val="24292F"/>
-          <w:shd w:val="clear" w:color="auto" w:fill="FFFFFF"/>
-        </w:rPr>
-      </w:pPr>
-    </w:p>
-    <w:p>
-      <w:pPr>
         <w:shd w:val="clear" w:color="auto" w:fill="FFFFFF"/>
         <w:spacing w:before="360" w:after="240"/>
+        <w:jc w:val="both"/>
         <w:outlineLvl w:val="2"/>
         <w:rPr>
           <w:rFonts w:ascii="Segoe UI" w:eastAsia="Times New Roman" w:hAnsi="Segoe UI" w:cs="Segoe UI"/>
@@ -517,6 +723,7 @@
     <w:p>
       <w:pPr>
         <w:shd w:val="clear" w:color="auto" w:fill="FFFFFF"/>
+        <w:jc w:val="both"/>
         <w:rPr>
           <w:rFonts w:ascii="Segoe UI" w:eastAsia="Times New Roman" w:hAnsi="Segoe UI" w:cs="Segoe UI"/>
           <w:color w:val="24292F"/>
@@ -568,6 +775,7 @@
         </w:numPr>
         <w:shd w:val="clear" w:color="auto" w:fill="FFFFFF"/>
         <w:spacing w:before="240" w:after="240"/>
+        <w:jc w:val="both"/>
         <w:rPr>
           <w:rFonts w:ascii="Segoe UI" w:eastAsia="Times New Roman" w:hAnsi="Segoe UI" w:cs="Segoe UI"/>
           <w:color w:val="24292F"/>
@@ -610,6 +818,7 @@
           <w:numId w:val="2"/>
         </w:numPr>
         <w:shd w:val="clear" w:color="auto" w:fill="FFFFFF"/>
+        <w:jc w:val="both"/>
         <w:rPr>
           <w:rFonts w:ascii="Segoe UI" w:eastAsia="Times New Roman" w:hAnsi="Segoe UI" w:cs="Segoe UI"/>
           <w:color w:val="24292F"/>
@@ -661,6 +870,7 @@
         </w:numPr>
         <w:shd w:val="clear" w:color="auto" w:fill="FFFFFF"/>
         <w:spacing w:before="240" w:after="240"/>
+        <w:jc w:val="both"/>
         <w:rPr>
           <w:rFonts w:ascii="Segoe UI" w:eastAsia="Times New Roman" w:hAnsi="Segoe UI" w:cs="Segoe UI"/>
           <w:color w:val="24292F"/>
@@ -675,7 +885,6 @@
           <w:color w:val="24292F"/>
           <w:lang w:eastAsia="en-GB"/>
         </w:rPr>
-        <w:lastRenderedPageBreak/>
         <w:t>sampleSubmission.csv</w:t>
       </w:r>
       <w:r>
@@ -691,6 +900,7 @@
       <w:pPr>
         <w:shd w:val="clear" w:color="auto" w:fill="FFFFFF"/>
         <w:spacing w:before="360" w:after="240"/>
+        <w:jc w:val="both"/>
         <w:outlineLvl w:val="2"/>
         <w:rPr>
           <w:rFonts w:ascii="Segoe UI" w:eastAsia="Times New Roman" w:hAnsi="Segoe UI" w:cs="Segoe UI"/>
@@ -719,15 +929,16 @@
         </w:numPr>
         <w:shd w:val="clear" w:color="auto" w:fill="FFFFFF"/>
         <w:spacing w:beforeAutospacing="1" w:afterAutospacing="1"/>
-        <w:rPr>
-          <w:rFonts w:ascii="Segoe UI" w:eastAsia="Times New Roman" w:hAnsi="Segoe UI" w:cs="Segoe UI"/>
-          <w:color w:val="24292F"/>
-          <w:lang w:eastAsia="en-GB"/>
-        </w:rPr>
-      </w:pPr>
-      <w:r>
-        <w:rPr>
-          <w:rFonts w:ascii="Menlo" w:eastAsia="Times New Roman" w:hAnsi="Menlo" w:cs="Menlo"/>
+        <w:jc w:val="both"/>
+        <w:rPr>
+          <w:rFonts w:ascii="Segoe UI" w:eastAsia="Times New Roman" w:hAnsi="Segoe UI" w:cs="Segoe UI"/>
+          <w:color w:val="24292F"/>
+          <w:lang w:eastAsia="en-GB"/>
+        </w:rPr>
+      </w:pPr>
+      <w:r>
+        <w:rPr>
+          <w:rFonts w:ascii="Segoe UI" w:eastAsia="Times New Roman" w:hAnsi="Segoe UI" w:cs="Segoe UI"/>
           <w:color w:val="24292F"/>
           <w:sz w:val="20"/>
           <w:szCs w:val="20"/>
@@ -770,6 +981,7 @@
         </w:numPr>
         <w:shd w:val="clear" w:color="auto" w:fill="FFFFFF"/>
         <w:spacing w:afterAutospacing="1"/>
+        <w:jc w:val="both"/>
         <w:rPr>
           <w:rFonts w:ascii="Segoe UI" w:eastAsia="Times New Roman" w:hAnsi="Segoe UI" w:cs="Segoe UI"/>
           <w:color w:val="24292F"/>
@@ -779,7 +991,7 @@
       <w:proofErr w:type="spellStart"/>
       <w:r>
         <w:rPr>
-          <w:rFonts w:ascii="Menlo" w:eastAsia="Times New Roman" w:hAnsi="Menlo" w:cs="Menlo"/>
+          <w:rFonts w:ascii="Segoe UI" w:eastAsia="Times New Roman" w:hAnsi="Segoe UI" w:cs="Segoe UI"/>
           <w:color w:val="24292F"/>
           <w:sz w:val="20"/>
           <w:szCs w:val="20"/>
@@ -823,6 +1035,7 @@
         </w:numPr>
         <w:shd w:val="clear" w:color="auto" w:fill="FFFFFF"/>
         <w:spacing w:afterAutospacing="1"/>
+        <w:jc w:val="both"/>
         <w:rPr>
           <w:rFonts w:ascii="Segoe UI" w:eastAsia="Times New Roman" w:hAnsi="Segoe UI" w:cs="Segoe UI"/>
           <w:color w:val="24292F"/>
@@ -832,7 +1045,7 @@
       <w:proofErr w:type="spellStart"/>
       <w:r>
         <w:rPr>
-          <w:rFonts w:ascii="Menlo" w:eastAsia="Times New Roman" w:hAnsi="Menlo" w:cs="Menlo"/>
+          <w:rFonts w:ascii="Segoe UI" w:eastAsia="Times New Roman" w:hAnsi="Segoe UI" w:cs="Segoe UI"/>
           <w:color w:val="24292F"/>
           <w:sz w:val="20"/>
           <w:szCs w:val="20"/>
@@ -870,7 +1083,7 @@
       <w:proofErr w:type="spellStart"/>
       <w:r>
         <w:rPr>
-          <w:rFonts w:ascii="Menlo" w:eastAsia="Times New Roman" w:hAnsi="Menlo" w:cs="Menlo"/>
+          <w:rFonts w:ascii="Segoe UI" w:eastAsia="Times New Roman" w:hAnsi="Segoe UI" w:cs="Segoe UI"/>
           <w:color w:val="24292F"/>
           <w:sz w:val="20"/>
           <w:szCs w:val="20"/>
@@ -914,6 +1127,7 @@
         </w:numPr>
         <w:shd w:val="clear" w:color="auto" w:fill="FFFFFF"/>
         <w:spacing w:afterAutospacing="1"/>
+        <w:jc w:val="both"/>
         <w:rPr>
           <w:rFonts w:ascii="Segoe UI" w:eastAsia="Times New Roman" w:hAnsi="Segoe UI" w:cs="Segoe UI"/>
           <w:color w:val="24292F"/>
@@ -923,7 +1137,7 @@
       <w:proofErr w:type="spellStart"/>
       <w:r>
         <w:rPr>
-          <w:rFonts w:ascii="Menlo" w:eastAsia="Times New Roman" w:hAnsi="Menlo" w:cs="Menlo"/>
+          <w:rFonts w:ascii="Segoe UI" w:eastAsia="Times New Roman" w:hAnsi="Segoe UI" w:cs="Segoe UI"/>
           <w:color w:val="24292F"/>
           <w:sz w:val="20"/>
           <w:szCs w:val="20"/>
@@ -977,6 +1191,7 @@
         </w:numPr>
         <w:shd w:val="clear" w:color="auto" w:fill="FFFFFF"/>
         <w:spacing w:afterAutospacing="1"/>
+        <w:jc w:val="both"/>
         <w:rPr>
           <w:rFonts w:ascii="Segoe UI" w:eastAsia="Times New Roman" w:hAnsi="Segoe UI" w:cs="Segoe UI"/>
           <w:color w:val="24292F"/>
@@ -986,7 +1201,7 @@
       <w:proofErr w:type="spellStart"/>
       <w:r>
         <w:rPr>
-          <w:rFonts w:ascii="Menlo" w:eastAsia="Times New Roman" w:hAnsi="Menlo" w:cs="Menlo"/>
+          <w:rFonts w:ascii="Segoe UI" w:eastAsia="Times New Roman" w:hAnsi="Segoe UI" w:cs="Segoe UI"/>
           <w:color w:val="24292F"/>
           <w:sz w:val="20"/>
           <w:szCs w:val="20"/>
@@ -1030,6 +1245,7 @@
         </w:numPr>
         <w:shd w:val="clear" w:color="auto" w:fill="FFFFFF"/>
         <w:spacing w:afterAutospacing="1"/>
+        <w:jc w:val="both"/>
         <w:rPr>
           <w:rFonts w:ascii="Segoe UI" w:eastAsia="Times New Roman" w:hAnsi="Segoe UI" w:cs="Segoe UI"/>
           <w:color w:val="24292F"/>
@@ -1039,7 +1255,7 @@
       <w:proofErr w:type="spellStart"/>
       <w:r>
         <w:rPr>
-          <w:rFonts w:ascii="Menlo" w:eastAsia="Times New Roman" w:hAnsi="Menlo" w:cs="Menlo"/>
+          <w:rFonts w:ascii="Segoe UI" w:eastAsia="Times New Roman" w:hAnsi="Segoe UI" w:cs="Segoe UI"/>
           <w:color w:val="24292F"/>
           <w:sz w:val="20"/>
           <w:szCs w:val="20"/>
@@ -1083,6 +1299,7 @@
         </w:numPr>
         <w:shd w:val="clear" w:color="auto" w:fill="FFFFFF"/>
         <w:spacing w:afterAutospacing="1"/>
+        <w:jc w:val="both"/>
         <w:rPr>
           <w:rFonts w:ascii="Segoe UI" w:eastAsia="Times New Roman" w:hAnsi="Segoe UI" w:cs="Segoe UI"/>
           <w:color w:val="24292F"/>
@@ -1092,7 +1309,7 @@
       <w:proofErr w:type="spellStart"/>
       <w:r>
         <w:rPr>
-          <w:rFonts w:ascii="Menlo" w:eastAsia="Times New Roman" w:hAnsi="Menlo" w:cs="Menlo"/>
+          <w:rFonts w:ascii="Segoe UI" w:eastAsia="Times New Roman" w:hAnsi="Segoe UI" w:cs="Segoe UI"/>
           <w:color w:val="24292F"/>
           <w:sz w:val="20"/>
           <w:szCs w:val="20"/>
@@ -1136,6 +1353,7 @@
         </w:numPr>
         <w:shd w:val="clear" w:color="auto" w:fill="FFFFFF"/>
         <w:spacing w:afterAutospacing="1"/>
+        <w:jc w:val="both"/>
         <w:rPr>
           <w:rFonts w:ascii="Segoe UI" w:eastAsia="Times New Roman" w:hAnsi="Segoe UI" w:cs="Segoe UI"/>
           <w:color w:val="24292F"/>
@@ -1145,7 +1363,7 @@
       <w:proofErr w:type="spellStart"/>
       <w:r>
         <w:rPr>
-          <w:rFonts w:ascii="Menlo" w:eastAsia="Times New Roman" w:hAnsi="Menlo" w:cs="Menlo"/>
+          <w:rFonts w:ascii="Segoe UI" w:eastAsia="Times New Roman" w:hAnsi="Segoe UI" w:cs="Segoe UI"/>
           <w:color w:val="24292F"/>
           <w:sz w:val="20"/>
           <w:szCs w:val="20"/>
@@ -1189,6 +1407,7 @@
         </w:numPr>
         <w:shd w:val="clear" w:color="auto" w:fill="FFFFFF"/>
         <w:spacing w:afterAutospacing="1"/>
+        <w:jc w:val="both"/>
         <w:rPr>
           <w:rFonts w:ascii="Segoe UI" w:eastAsia="Times New Roman" w:hAnsi="Segoe UI" w:cs="Segoe UI"/>
           <w:color w:val="24292F"/>
@@ -1198,7 +1417,7 @@
       <w:proofErr w:type="spellStart"/>
       <w:r>
         <w:rPr>
-          <w:rFonts w:ascii="Menlo" w:eastAsia="Times New Roman" w:hAnsi="Menlo" w:cs="Menlo"/>
+          <w:rFonts w:ascii="Segoe UI" w:eastAsia="Times New Roman" w:hAnsi="Segoe UI" w:cs="Segoe UI"/>
           <w:color w:val="24292F"/>
           <w:sz w:val="20"/>
           <w:szCs w:val="20"/>
@@ -1242,6 +1461,7 @@
         </w:numPr>
         <w:shd w:val="clear" w:color="auto" w:fill="FFFFFF"/>
         <w:spacing w:afterAutospacing="1"/>
+        <w:jc w:val="both"/>
         <w:rPr>
           <w:rFonts w:ascii="Segoe UI" w:eastAsia="Times New Roman" w:hAnsi="Segoe UI" w:cs="Segoe UI"/>
           <w:color w:val="24292F"/>
@@ -1251,7 +1471,7 @@
       <w:proofErr w:type="spellStart"/>
       <w:r>
         <w:rPr>
-          <w:rFonts w:ascii="Menlo" w:eastAsia="Times New Roman" w:hAnsi="Menlo" w:cs="Menlo"/>
+          <w:rFonts w:ascii="Segoe UI" w:eastAsia="Times New Roman" w:hAnsi="Segoe UI" w:cs="Segoe UI"/>
           <w:color w:val="24292F"/>
           <w:sz w:val="20"/>
           <w:szCs w:val="20"/>
@@ -1295,6 +1515,7 @@
         </w:numPr>
         <w:shd w:val="clear" w:color="auto" w:fill="FFFFFF"/>
         <w:spacing w:afterAutospacing="1"/>
+        <w:jc w:val="both"/>
         <w:rPr>
           <w:rFonts w:ascii="Segoe UI" w:eastAsia="Times New Roman" w:hAnsi="Segoe UI" w:cs="Segoe UI"/>
           <w:color w:val="24292F"/>
@@ -1304,7 +1525,7 @@
       <w:proofErr w:type="spellStart"/>
       <w:r>
         <w:rPr>
-          <w:rFonts w:ascii="Menlo" w:eastAsia="Times New Roman" w:hAnsi="Menlo" w:cs="Menlo"/>
+          <w:rFonts w:ascii="Segoe UI" w:eastAsia="Times New Roman" w:hAnsi="Segoe UI" w:cs="Segoe UI"/>
           <w:color w:val="24292F"/>
           <w:sz w:val="20"/>
           <w:szCs w:val="20"/>
@@ -1348,6 +1569,7 @@
         </w:numPr>
         <w:shd w:val="clear" w:color="auto" w:fill="FFFFFF"/>
         <w:spacing w:afterAutospacing="1"/>
+        <w:jc w:val="both"/>
         <w:rPr>
           <w:rFonts w:ascii="Segoe UI" w:eastAsia="Times New Roman" w:hAnsi="Segoe UI" w:cs="Segoe UI"/>
           <w:color w:val="24292F"/>
@@ -1357,7 +1579,7 @@
       <w:proofErr w:type="spellStart"/>
       <w:r>
         <w:rPr>
-          <w:rFonts w:ascii="Menlo" w:eastAsia="Times New Roman" w:hAnsi="Menlo" w:cs="Menlo"/>
+          <w:rFonts w:ascii="Segoe UI" w:eastAsia="Times New Roman" w:hAnsi="Segoe UI" w:cs="Segoe UI"/>
           <w:color w:val="24292F"/>
           <w:sz w:val="20"/>
           <w:szCs w:val="20"/>
@@ -1401,6 +1623,7 @@
         </w:numPr>
         <w:shd w:val="clear" w:color="auto" w:fill="FFFFFF"/>
         <w:spacing w:afterAutospacing="1"/>
+        <w:jc w:val="both"/>
         <w:rPr>
           <w:rFonts w:ascii="Segoe UI" w:eastAsia="Times New Roman" w:hAnsi="Segoe UI" w:cs="Segoe UI"/>
           <w:color w:val="24292F"/>
@@ -1410,7 +1633,7 @@
       <w:proofErr w:type="spellStart"/>
       <w:r>
         <w:rPr>
-          <w:rFonts w:ascii="Menlo" w:eastAsia="Times New Roman" w:hAnsi="Menlo" w:cs="Menlo"/>
+          <w:rFonts w:ascii="Segoe UI" w:eastAsia="Times New Roman" w:hAnsi="Segoe UI" w:cs="Segoe UI"/>
           <w:color w:val="24292F"/>
           <w:sz w:val="20"/>
           <w:szCs w:val="20"/>
@@ -1454,6 +1677,7 @@
         </w:numPr>
         <w:shd w:val="clear" w:color="auto" w:fill="FFFFFF"/>
         <w:spacing w:afterAutospacing="1"/>
+        <w:jc w:val="both"/>
         <w:rPr>
           <w:rFonts w:ascii="Segoe UI" w:eastAsia="Times New Roman" w:hAnsi="Segoe UI" w:cs="Segoe UI"/>
           <w:color w:val="24292F"/>
@@ -1463,7 +1687,7 @@
       <w:proofErr w:type="spellStart"/>
       <w:r>
         <w:rPr>
-          <w:rFonts w:ascii="Menlo" w:eastAsia="Times New Roman" w:hAnsi="Menlo" w:cs="Menlo"/>
+          <w:rFonts w:ascii="Segoe UI" w:eastAsia="Times New Roman" w:hAnsi="Segoe UI" w:cs="Segoe UI"/>
           <w:color w:val="24292F"/>
           <w:sz w:val="20"/>
           <w:szCs w:val="20"/>
@@ -1507,6 +1731,7 @@
         </w:numPr>
         <w:shd w:val="clear" w:color="auto" w:fill="FFFFFF"/>
         <w:spacing w:afterAutospacing="1"/>
+        <w:jc w:val="both"/>
         <w:rPr>
           <w:rFonts w:ascii="Segoe UI" w:eastAsia="Times New Roman" w:hAnsi="Segoe UI" w:cs="Segoe UI"/>
           <w:color w:val="24292F"/>
@@ -1516,7 +1741,7 @@
       <w:proofErr w:type="spellStart"/>
       <w:r>
         <w:rPr>
-          <w:rFonts w:ascii="Menlo" w:eastAsia="Times New Roman" w:hAnsi="Menlo" w:cs="Menlo"/>
+          <w:rFonts w:ascii="Segoe UI" w:eastAsia="Times New Roman" w:hAnsi="Segoe UI" w:cs="Segoe UI"/>
           <w:color w:val="24292F"/>
           <w:sz w:val="20"/>
           <w:szCs w:val="20"/>
@@ -1560,6 +1785,7 @@
         </w:numPr>
         <w:shd w:val="clear" w:color="auto" w:fill="FFFFFF"/>
         <w:spacing w:afterAutospacing="1"/>
+        <w:jc w:val="both"/>
         <w:rPr>
           <w:rFonts w:ascii="Segoe UI" w:eastAsia="Times New Roman" w:hAnsi="Segoe UI" w:cs="Segoe UI"/>
           <w:color w:val="24292F"/>
@@ -1569,7 +1795,7 @@
       <w:proofErr w:type="spellStart"/>
       <w:r>
         <w:rPr>
-          <w:rFonts w:ascii="Menlo" w:eastAsia="Times New Roman" w:hAnsi="Menlo" w:cs="Menlo"/>
+          <w:rFonts w:ascii="Segoe UI" w:eastAsia="Times New Roman" w:hAnsi="Segoe UI" w:cs="Segoe UI"/>
           <w:color w:val="24292F"/>
           <w:sz w:val="20"/>
           <w:szCs w:val="20"/>
@@ -1613,6 +1839,7 @@
         </w:numPr>
         <w:shd w:val="clear" w:color="auto" w:fill="FFFFFF"/>
         <w:spacing w:afterAutospacing="1"/>
+        <w:jc w:val="both"/>
         <w:rPr>
           <w:rFonts w:ascii="Segoe UI" w:eastAsia="Times New Roman" w:hAnsi="Segoe UI" w:cs="Segoe UI"/>
           <w:color w:val="24292F"/>
@@ -1622,7 +1849,7 @@
       <w:proofErr w:type="spellStart"/>
       <w:r>
         <w:rPr>
-          <w:rFonts w:ascii="Menlo" w:eastAsia="Times New Roman" w:hAnsi="Menlo" w:cs="Menlo"/>
+          <w:rFonts w:ascii="Segoe UI" w:eastAsia="Times New Roman" w:hAnsi="Segoe UI" w:cs="Segoe UI"/>
           <w:color w:val="24292F"/>
           <w:sz w:val="20"/>
           <w:szCs w:val="20"/>
@@ -1666,6 +1893,7 @@
         </w:numPr>
         <w:shd w:val="clear" w:color="auto" w:fill="FFFFFF"/>
         <w:spacing w:afterAutospacing="1"/>
+        <w:jc w:val="both"/>
         <w:rPr>
           <w:rFonts w:ascii="Segoe UI" w:eastAsia="Times New Roman" w:hAnsi="Segoe UI" w:cs="Segoe UI"/>
           <w:color w:val="24292F"/>
@@ -1675,7 +1903,7 @@
       <w:proofErr w:type="spellStart"/>
       <w:r>
         <w:rPr>
-          <w:rFonts w:ascii="Menlo" w:eastAsia="Times New Roman" w:hAnsi="Menlo" w:cs="Menlo"/>
+          <w:rFonts w:ascii="Segoe UI" w:eastAsia="Times New Roman" w:hAnsi="Segoe UI" w:cs="Segoe UI"/>
           <w:color w:val="24292F"/>
           <w:sz w:val="20"/>
           <w:szCs w:val="20"/>
@@ -1719,6 +1947,7 @@
         </w:numPr>
         <w:shd w:val="clear" w:color="auto" w:fill="FFFFFF"/>
         <w:spacing w:afterAutospacing="1"/>
+        <w:jc w:val="both"/>
         <w:rPr>
           <w:rFonts w:ascii="Segoe UI" w:eastAsia="Times New Roman" w:hAnsi="Segoe UI" w:cs="Segoe UI"/>
           <w:color w:val="24292F"/>
@@ -1728,7 +1957,7 @@
       <w:proofErr w:type="spellStart"/>
       <w:r>
         <w:rPr>
-          <w:rFonts w:ascii="Menlo" w:eastAsia="Times New Roman" w:hAnsi="Menlo" w:cs="Menlo"/>
+          <w:rFonts w:ascii="Segoe UI" w:eastAsia="Times New Roman" w:hAnsi="Segoe UI" w:cs="Segoe UI"/>
           <w:color w:val="24292F"/>
           <w:sz w:val="20"/>
           <w:szCs w:val="20"/>
@@ -1772,15 +2001,16 @@
         </w:numPr>
         <w:shd w:val="clear" w:color="auto" w:fill="FFFFFF"/>
         <w:spacing w:afterAutospacing="1"/>
-        <w:rPr>
-          <w:rFonts w:ascii="Segoe UI" w:eastAsia="Times New Roman" w:hAnsi="Segoe UI" w:cs="Segoe UI"/>
-          <w:color w:val="24292F"/>
-          <w:lang w:eastAsia="en-GB"/>
-        </w:rPr>
-      </w:pPr>
-      <w:r>
-        <w:rPr>
-          <w:rFonts w:ascii="Menlo" w:eastAsia="Times New Roman" w:hAnsi="Menlo" w:cs="Menlo"/>
+        <w:jc w:val="both"/>
+        <w:rPr>
+          <w:rFonts w:ascii="Segoe UI" w:eastAsia="Times New Roman" w:hAnsi="Segoe UI" w:cs="Segoe UI"/>
+          <w:color w:val="24292F"/>
+          <w:lang w:eastAsia="en-GB"/>
+        </w:rPr>
+      </w:pPr>
+      <w:r>
+        <w:rPr>
+          <w:rFonts w:ascii="Segoe UI" w:eastAsia="Times New Roman" w:hAnsi="Segoe UI" w:cs="Segoe UI"/>
           <w:color w:val="24292F"/>
           <w:sz w:val="20"/>
           <w:szCs w:val="20"/>
@@ -1817,57 +2047,64 @@
     </w:p>
     <w:p>
       <w:pPr>
-        <w:rPr>
-          <w:rFonts w:ascii="Segoe UI" w:hAnsi="Segoe UI" w:cs="Segoe UI"/>
-        </w:rPr>
-      </w:pPr>
-    </w:p>
-    <w:p>
-      <w:pPr>
         <w:pStyle w:val="Heading2"/>
-      </w:pPr>
-      <w:r>
+        <w:jc w:val="both"/>
+        <w:rPr>
+          <w:rFonts w:cs="Segoe UI"/>
+        </w:rPr>
+      </w:pPr>
+      <w:r>
+        <w:rPr>
+          <w:rFonts w:cs="Segoe UI"/>
+        </w:rPr>
+        <w:lastRenderedPageBreak/>
         <w:t>1.</w:t>
       </w:r>
       <w:r>
+        <w:rPr>
+          <w:rFonts w:cs="Segoe UI"/>
+        </w:rPr>
         <w:t>2</w:t>
       </w:r>
       <w:r>
+        <w:rPr>
+          <w:rFonts w:cs="Segoe UI"/>
+        </w:rPr>
         <w:t xml:space="preserve"> Pro</w:t>
       </w:r>
       <w:r>
+        <w:rPr>
+          <w:rFonts w:cs="Segoe UI"/>
+        </w:rPr>
         <w:t>blem statement</w:t>
       </w:r>
     </w:p>
     <w:p>
       <w:pPr>
-        <w:rPr>
-          <w:rFonts w:ascii="Segoe UI" w:hAnsi="Segoe UI" w:cs="Segoe UI"/>
-        </w:rPr>
-      </w:pPr>
-    </w:p>
-    <w:p>
-      <w:pPr>
         <w:pStyle w:val="Heading3"/>
-      </w:pPr>
-      <w:r>
+        <w:jc w:val="both"/>
+        <w:rPr>
+          <w:rFonts w:cs="Segoe UI"/>
+        </w:rPr>
+      </w:pPr>
+      <w:r>
+        <w:rPr>
+          <w:rFonts w:cs="Segoe UI"/>
+        </w:rPr>
         <w:t xml:space="preserve">1.2.1 </w:t>
       </w:r>
       <w:r>
+        <w:rPr>
+          <w:rFonts w:cs="Segoe UI"/>
+        </w:rPr>
         <w:t xml:space="preserve">Problem </w:t>
       </w:r>
-    </w:p>
-    <w:p>
-      <w:pPr>
-        <w:rPr>
-          <w:rFonts w:ascii="Segoe UI" w:hAnsi="Segoe UI" w:cs="Segoe UI"/>
-        </w:rPr>
-      </w:pPr>
     </w:p>
     <w:p>
       <w:pPr>
         <w:shd w:val="clear" w:color="auto" w:fill="FFFFFF"/>
         <w:spacing w:after="240"/>
+        <w:jc w:val="both"/>
         <w:rPr>
           <w:rFonts w:ascii="Segoe UI" w:eastAsia="Times New Roman" w:hAnsi="Segoe UI" w:cs="Segoe UI"/>
           <w:color w:val="000000" w:themeColor="text1"/>
@@ -1887,6 +2124,7 @@
       <w:pPr>
         <w:shd w:val="clear" w:color="auto" w:fill="FFFFFF"/>
         <w:spacing w:after="240"/>
+        <w:jc w:val="both"/>
         <w:rPr>
           <w:rFonts w:ascii="Segoe UI" w:eastAsia="Times New Roman" w:hAnsi="Segoe UI" w:cs="Segoe UI"/>
           <w:color w:val="000000" w:themeColor="text1"/>
@@ -1924,6 +2162,7 @@
       <w:pPr>
         <w:shd w:val="clear" w:color="auto" w:fill="FFFFFF"/>
         <w:spacing w:after="240"/>
+        <w:jc w:val="both"/>
         <w:rPr>
           <w:rFonts w:ascii="Segoe UI" w:eastAsia="Times New Roman" w:hAnsi="Segoe UI" w:cs="Segoe UI"/>
           <w:color w:val="000000" w:themeColor="text1"/>
@@ -1936,32 +2175,51 @@
           <w:color w:val="000000" w:themeColor="text1"/>
           <w:lang w:eastAsia="en-GB"/>
         </w:rPr>
-        <w:lastRenderedPageBreak/>
-        <w:t>The challenge is to predict whether a customer will churn or not using 19 input features defined in the dataset. The accuracy of the model will be the main metric for determining its success.</w:t>
+        <w:t xml:space="preserve">The challenge is to predict whether a customer will churn or not using 19 input features defined in the dataset. The </w:t>
+      </w:r>
+      <w:r>
+        <w:rPr>
+          <w:rFonts w:ascii="Segoe UI" w:eastAsia="Times New Roman" w:hAnsi="Segoe UI" w:cs="Segoe UI"/>
+          <w:color w:val="000000" w:themeColor="text1"/>
+          <w:lang w:eastAsia="en-GB"/>
+        </w:rPr>
+        <w:t xml:space="preserve">area under the curve (AUC) score </w:t>
+      </w:r>
+      <w:r>
+        <w:rPr>
+          <w:rFonts w:ascii="Segoe UI" w:eastAsia="Times New Roman" w:hAnsi="Segoe UI" w:cs="Segoe UI"/>
+          <w:color w:val="000000" w:themeColor="text1"/>
+          <w:lang w:eastAsia="en-GB"/>
+        </w:rPr>
+        <w:t>of the model will be the main metric for determining its success.</w:t>
       </w:r>
     </w:p>
     <w:p>
       <w:pPr>
         <w:pStyle w:val="Heading3"/>
-      </w:pPr>
-      <w:r>
+        <w:jc w:val="both"/>
+        <w:rPr>
+          <w:rFonts w:cs="Segoe UI"/>
+        </w:rPr>
+      </w:pPr>
+      <w:r>
+        <w:rPr>
+          <w:rFonts w:cs="Segoe UI"/>
+        </w:rPr>
         <w:t xml:space="preserve">1.2.2 </w:t>
       </w:r>
       <w:r>
+        <w:rPr>
+          <w:rFonts w:cs="Segoe UI"/>
+        </w:rPr>
         <w:t>Solution</w:t>
       </w:r>
-    </w:p>
-    <w:p>
-      <w:pPr>
-        <w:rPr>
-          <w:rFonts w:ascii="Segoe UI" w:hAnsi="Segoe UI" w:cs="Segoe UI"/>
-        </w:rPr>
-      </w:pPr>
     </w:p>
     <w:p>
       <w:pPr>
         <w:shd w:val="clear" w:color="auto" w:fill="FFFFFF"/>
         <w:spacing w:after="240"/>
+        <w:jc w:val="both"/>
         <w:rPr>
           <w:rFonts w:ascii="Segoe UI" w:eastAsia="Times New Roman" w:hAnsi="Segoe UI" w:cs="Segoe UI"/>
           <w:color w:val="24292F"/>
@@ -1981,6 +2239,7 @@
       <w:pPr>
         <w:shd w:val="clear" w:color="auto" w:fill="FFFFFF"/>
         <w:spacing w:after="240"/>
+        <w:jc w:val="both"/>
         <w:rPr>
           <w:rFonts w:ascii="Segoe UI" w:eastAsia="Times New Roman" w:hAnsi="Segoe UI" w:cs="Segoe UI"/>
           <w:color w:val="24292F"/>
@@ -2022,6 +2281,7 @@
         </w:numPr>
         <w:shd w:val="clear" w:color="auto" w:fill="FFFFFF"/>
         <w:spacing w:before="100" w:beforeAutospacing="1" w:after="100" w:afterAutospacing="1"/>
+        <w:jc w:val="both"/>
         <w:rPr>
           <w:rFonts w:ascii="Segoe UI" w:eastAsia="Times New Roman" w:hAnsi="Segoe UI" w:cs="Segoe UI"/>
           <w:color w:val="24292F"/>
@@ -2067,6 +2327,7 @@
         </w:numPr>
         <w:shd w:val="clear" w:color="auto" w:fill="FFFFFF"/>
         <w:spacing w:before="60" w:after="100" w:afterAutospacing="1"/>
+        <w:jc w:val="both"/>
         <w:rPr>
           <w:rFonts w:ascii="Segoe UI" w:eastAsia="Times New Roman" w:hAnsi="Segoe UI" w:cs="Segoe UI"/>
           <w:color w:val="24292F"/>
@@ -2112,6 +2373,7 @@
         </w:numPr>
         <w:shd w:val="clear" w:color="auto" w:fill="FFFFFF"/>
         <w:spacing w:before="60" w:after="100" w:afterAutospacing="1"/>
+        <w:jc w:val="both"/>
         <w:rPr>
           <w:rFonts w:ascii="Segoe UI" w:eastAsia="Times New Roman" w:hAnsi="Segoe UI" w:cs="Segoe UI"/>
           <w:color w:val="24292F"/>
@@ -2157,6 +2419,7 @@
         </w:numPr>
         <w:shd w:val="clear" w:color="auto" w:fill="FFFFFF"/>
         <w:spacing w:before="60" w:after="100" w:afterAutospacing="1"/>
+        <w:jc w:val="both"/>
         <w:rPr>
           <w:rFonts w:ascii="Segoe UI" w:eastAsia="Times New Roman" w:hAnsi="Segoe UI" w:cs="Segoe UI"/>
           <w:color w:val="24292F"/>
@@ -2190,6 +2453,7 @@
         </w:numPr>
         <w:shd w:val="clear" w:color="auto" w:fill="FFFFFF"/>
         <w:spacing w:before="60" w:after="100" w:afterAutospacing="1"/>
+        <w:jc w:val="both"/>
         <w:rPr>
           <w:rFonts w:ascii="Segoe UI" w:eastAsia="Times New Roman" w:hAnsi="Segoe UI" w:cs="Segoe UI"/>
           <w:color w:val="24292F"/>
@@ -2223,6 +2487,7 @@
         </w:numPr>
         <w:shd w:val="clear" w:color="auto" w:fill="FFFFFF"/>
         <w:spacing w:before="60" w:after="100" w:afterAutospacing="1"/>
+        <w:jc w:val="both"/>
         <w:rPr>
           <w:rFonts w:ascii="Segoe UI" w:eastAsia="Times New Roman" w:hAnsi="Segoe UI" w:cs="Segoe UI"/>
           <w:color w:val="24292F"/>
@@ -2237,6 +2502,7 @@
           <w:color w:val="24292F"/>
           <w:lang w:eastAsia="en-GB"/>
         </w:rPr>
+        <w:lastRenderedPageBreak/>
         <w:t>Linear Learner Algorithm</w:t>
       </w:r>
       <w:r>
@@ -2252,6 +2518,7 @@
       <w:pPr>
         <w:shd w:val="clear" w:color="auto" w:fill="FFFFFF"/>
         <w:spacing w:after="240"/>
+        <w:jc w:val="both"/>
         <w:rPr>
           <w:rFonts w:ascii="Segoe UI" w:eastAsia="Times New Roman" w:hAnsi="Segoe UI" w:cs="Segoe UI"/>
           <w:color w:val="24292F"/>
@@ -2288,8 +2555,15 @@
     <w:p>
       <w:pPr>
         <w:pStyle w:val="Heading3"/>
-      </w:pPr>
-      <w:r>
+        <w:jc w:val="both"/>
+        <w:rPr>
+          <w:rFonts w:cs="Segoe UI"/>
+        </w:rPr>
+      </w:pPr>
+      <w:r>
+        <w:rPr>
+          <w:rFonts w:cs="Segoe UI"/>
+        </w:rPr>
         <w:t>1.2.3 Solution workflow:</w:t>
       </w:r>
     </w:p>
@@ -2298,6 +2572,7 @@
         <w:pStyle w:val="NormalWeb"/>
         <w:shd w:val="clear" w:color="auto" w:fill="FFFFFF"/>
         <w:spacing w:before="0" w:beforeAutospacing="0" w:after="240" w:afterAutospacing="0"/>
+        <w:jc w:val="both"/>
         <w:rPr>
           <w:rFonts w:ascii="Segoe UI" w:hAnsi="Segoe UI" w:cs="Segoe UI"/>
           <w:color w:val="24292F"/>
@@ -2319,6 +2594,7 @@
         </w:numPr>
         <w:shd w:val="clear" w:color="auto" w:fill="FFFFFF"/>
         <w:spacing w:beforeAutospacing="1" w:afterAutospacing="1"/>
+        <w:jc w:val="both"/>
         <w:rPr>
           <w:rFonts w:ascii="Segoe UI" w:hAnsi="Segoe UI" w:cs="Segoe UI"/>
           <w:color w:val="24292F"/>
@@ -2327,17 +2603,30 @@
       <w:r>
         <w:rPr>
           <w:rStyle w:val="HTMLCode"/>
-          <w:rFonts w:ascii="Menlo" w:eastAsiaTheme="minorHAnsi" w:hAnsi="Menlo" w:cs="Menlo"/>
-          <w:color w:val="24292F"/>
+          <w:rFonts w:ascii="Segoe UI" w:eastAsiaTheme="minorHAnsi" w:hAnsi="Segoe UI" w:cs="Segoe UI"/>
+          <w:b/>
+          <w:bCs/>
+          <w:color w:val="24292F"/>
+          <w:sz w:val="24"/>
+          <w:szCs w:val="24"/>
         </w:rPr>
         <w:t>Data Analysis</w:t>
       </w:r>
       <w:r>
         <w:rPr>
           <w:rFonts w:ascii="Segoe UI" w:hAnsi="Segoe UI" w:cs="Segoe UI"/>
-          <w:color w:val="24292F"/>
-        </w:rPr>
-        <w:t>: understand the datasets</w:t>
+          <w:b/>
+          <w:bCs/>
+          <w:color w:val="24292F"/>
+        </w:rPr>
+        <w:t>:</w:t>
+      </w:r>
+      <w:r>
+        <w:rPr>
+          <w:rFonts w:ascii="Segoe UI" w:hAnsi="Segoe UI" w:cs="Segoe UI"/>
+          <w:color w:val="24292F"/>
+        </w:rPr>
+        <w:t xml:space="preserve"> understand the datasets</w:t>
       </w:r>
     </w:p>
     <w:p>
@@ -2348,6 +2637,7 @@
         </w:numPr>
         <w:shd w:val="clear" w:color="auto" w:fill="FFFFFF"/>
         <w:spacing w:afterAutospacing="1"/>
+        <w:jc w:val="both"/>
         <w:rPr>
           <w:rFonts w:ascii="Segoe UI" w:hAnsi="Segoe UI" w:cs="Segoe UI"/>
           <w:color w:val="24292F"/>
@@ -2356,18 +2646,30 @@
       <w:r>
         <w:rPr>
           <w:rStyle w:val="HTMLCode"/>
-          <w:rFonts w:ascii="Menlo" w:eastAsiaTheme="minorHAnsi" w:hAnsi="Menlo" w:cs="Menlo"/>
-          <w:color w:val="24292F"/>
-        </w:rPr>
-        <w:lastRenderedPageBreak/>
+          <w:rFonts w:ascii="Segoe UI" w:eastAsiaTheme="minorHAnsi" w:hAnsi="Segoe UI" w:cs="Segoe UI"/>
+          <w:b/>
+          <w:bCs/>
+          <w:color w:val="24292F"/>
+          <w:sz w:val="24"/>
+          <w:szCs w:val="24"/>
+        </w:rPr>
         <w:t>Features Transformation</w:t>
       </w:r>
       <w:r>
         <w:rPr>
           <w:rFonts w:ascii="Segoe UI" w:hAnsi="Segoe UI" w:cs="Segoe UI"/>
-          <w:color w:val="24292F"/>
-        </w:rPr>
-        <w:t>: convert variables into features. Standardize/normalize features, apply numerical transformations</w:t>
+          <w:b/>
+          <w:bCs/>
+          <w:color w:val="24292F"/>
+        </w:rPr>
+        <w:t>:</w:t>
+      </w:r>
+      <w:r>
+        <w:rPr>
+          <w:rFonts w:ascii="Segoe UI" w:hAnsi="Segoe UI" w:cs="Segoe UI"/>
+          <w:color w:val="24292F"/>
+        </w:rPr>
+        <w:t xml:space="preserve"> convert variables into features. Standardize/normalize features, apply numerical transformations</w:t>
       </w:r>
     </w:p>
     <w:p>
@@ -2378,6 +2680,7 @@
         </w:numPr>
         <w:shd w:val="clear" w:color="auto" w:fill="FFFFFF"/>
         <w:spacing w:afterAutospacing="1"/>
+        <w:jc w:val="both"/>
         <w:rPr>
           <w:rFonts w:ascii="Segoe UI" w:hAnsi="Segoe UI" w:cs="Segoe UI"/>
           <w:color w:val="24292F"/>
@@ -2386,17 +2689,30 @@
       <w:r>
         <w:rPr>
           <w:rStyle w:val="HTMLCode"/>
-          <w:rFonts w:ascii="Menlo" w:eastAsiaTheme="minorHAnsi" w:hAnsi="Menlo" w:cs="Menlo"/>
-          <w:color w:val="24292F"/>
+          <w:rFonts w:ascii="Segoe UI" w:eastAsiaTheme="minorHAnsi" w:hAnsi="Segoe UI" w:cs="Segoe UI"/>
+          <w:b/>
+          <w:bCs/>
+          <w:color w:val="24292F"/>
+          <w:sz w:val="24"/>
+          <w:szCs w:val="24"/>
         </w:rPr>
         <w:t>Features Selection</w:t>
       </w:r>
       <w:r>
         <w:rPr>
           <w:rFonts w:ascii="Segoe UI" w:hAnsi="Segoe UI" w:cs="Segoe UI"/>
-          <w:color w:val="24292F"/>
-        </w:rPr>
-        <w:t>: select relevant features</w:t>
+          <w:b/>
+          <w:bCs/>
+          <w:color w:val="24292F"/>
+        </w:rPr>
+        <w:t>:</w:t>
+      </w:r>
+      <w:r>
+        <w:rPr>
+          <w:rFonts w:ascii="Segoe UI" w:hAnsi="Segoe UI" w:cs="Segoe UI"/>
+          <w:color w:val="24292F"/>
+        </w:rPr>
+        <w:t xml:space="preserve"> select relevant features</w:t>
       </w:r>
     </w:p>
     <w:p>
@@ -2407,6 +2723,7 @@
         </w:numPr>
         <w:shd w:val="clear" w:color="auto" w:fill="FFFFFF"/>
         <w:spacing w:afterAutospacing="1"/>
+        <w:jc w:val="both"/>
         <w:rPr>
           <w:rFonts w:ascii="Segoe UI" w:hAnsi="Segoe UI" w:cs="Segoe UI"/>
           <w:color w:val="24292F"/>
@@ -2415,33 +2732,37 @@
       <w:r>
         <w:rPr>
           <w:rStyle w:val="HTMLCode"/>
-          <w:rFonts w:ascii="Menlo" w:eastAsiaTheme="minorHAnsi" w:hAnsi="Menlo" w:cs="Menlo"/>
-          <w:color w:val="24292F"/>
+          <w:rFonts w:ascii="Segoe UI" w:eastAsiaTheme="minorHAnsi" w:hAnsi="Segoe UI" w:cs="Segoe UI"/>
+          <w:b/>
+          <w:bCs/>
+          <w:color w:val="24292F"/>
+          <w:sz w:val="24"/>
+          <w:szCs w:val="24"/>
         </w:rPr>
         <w:t>Machine Learning Models</w:t>
       </w:r>
       <w:r>
         <w:rPr>
           <w:rFonts w:ascii="Segoe UI" w:hAnsi="Segoe UI" w:cs="Segoe UI"/>
-          <w:color w:val="24292F"/>
-        </w:rPr>
-        <w:t xml:space="preserve">: train different models using </w:t>
-      </w:r>
-      <w:proofErr w:type="spellStart"/>
-      <w:r>
-        <w:rPr>
-          <w:rFonts w:ascii="Segoe UI" w:hAnsi="Segoe UI" w:cs="Segoe UI"/>
-          <w:color w:val="24292F"/>
-        </w:rPr>
-        <w:t>AutoGluon</w:t>
-      </w:r>
-      <w:proofErr w:type="spellEnd"/>
-      <w:r>
-        <w:rPr>
-          <w:rFonts w:ascii="Segoe UI" w:hAnsi="Segoe UI" w:cs="Segoe UI"/>
-          <w:color w:val="24292F"/>
-        </w:rPr>
-        <w:t>. Perform hyperparameter</w:t>
+          <w:b/>
+          <w:bCs/>
+          <w:color w:val="24292F"/>
+        </w:rPr>
+        <w:t>:</w:t>
+      </w:r>
+      <w:r>
+        <w:rPr>
+          <w:rFonts w:ascii="Segoe UI" w:hAnsi="Segoe UI" w:cs="Segoe UI"/>
+          <w:color w:val="24292F"/>
+        </w:rPr>
+        <w:t xml:space="preserve"> </w:t>
+      </w:r>
+      <w:r>
+        <w:rPr>
+          <w:rFonts w:ascii="Segoe UI" w:hAnsi="Segoe UI" w:cs="Segoe UI"/>
+          <w:color w:val="24292F"/>
+        </w:rPr>
+        <w:t>Train different models and perform hyperparameter tuning</w:t>
       </w:r>
     </w:p>
     <w:p>
@@ -2452,6 +2773,7 @@
         </w:numPr>
         <w:shd w:val="clear" w:color="auto" w:fill="FFFFFF"/>
         <w:spacing w:afterAutospacing="1"/>
+        <w:jc w:val="both"/>
         <w:rPr>
           <w:rFonts w:ascii="Segoe UI" w:hAnsi="Segoe UI" w:cs="Segoe UI"/>
           <w:color w:val="24292F"/>
@@ -2460,17 +2782,44 @@
       <w:r>
         <w:rPr>
           <w:rStyle w:val="HTMLCode"/>
-          <w:rFonts w:ascii="Menlo" w:eastAsiaTheme="minorHAnsi" w:hAnsi="Menlo" w:cs="Menlo"/>
-          <w:color w:val="24292F"/>
+          <w:rFonts w:ascii="Segoe UI" w:eastAsiaTheme="minorHAnsi" w:hAnsi="Segoe UI" w:cs="Segoe UI"/>
+          <w:b/>
+          <w:bCs/>
+          <w:color w:val="24292F"/>
+          <w:sz w:val="24"/>
+          <w:szCs w:val="24"/>
         </w:rPr>
         <w:t>Evaluation</w:t>
       </w:r>
       <w:r>
         <w:rPr>
           <w:rFonts w:ascii="Segoe UI" w:hAnsi="Segoe UI" w:cs="Segoe UI"/>
-          <w:color w:val="24292F"/>
-        </w:rPr>
-        <w:t>: evaluate the performance of each model, and check possibilities of combining them to achieve an optimal model</w:t>
+          <w:b/>
+          <w:bCs/>
+          <w:color w:val="24292F"/>
+        </w:rPr>
+        <w:t>:</w:t>
+      </w:r>
+      <w:r>
+        <w:rPr>
+          <w:rFonts w:ascii="Segoe UI" w:hAnsi="Segoe UI" w:cs="Segoe UI"/>
+          <w:color w:val="24292F"/>
+        </w:rPr>
+        <w:t xml:space="preserve"> evaluate the performance of each model, and check </w:t>
+      </w:r>
+      <w:r>
+        <w:rPr>
+          <w:rFonts w:ascii="Segoe UI" w:hAnsi="Segoe UI" w:cs="Segoe UI"/>
+          <w:color w:val="24292F"/>
+        </w:rPr>
+        <w:t xml:space="preserve">the </w:t>
+      </w:r>
+      <w:r>
+        <w:rPr>
+          <w:rFonts w:ascii="Segoe UI" w:hAnsi="Segoe UI" w:cs="Segoe UI"/>
+          <w:color w:val="24292F"/>
+        </w:rPr>
+        <w:t>possibilities of combining them to achieve an optimal model</w:t>
       </w:r>
     </w:p>
     <w:p>
@@ -2481,6 +2830,7 @@
         </w:numPr>
         <w:shd w:val="clear" w:color="auto" w:fill="FFFFFF"/>
         <w:spacing w:afterAutospacing="1"/>
+        <w:jc w:val="both"/>
         <w:rPr>
           <w:rFonts w:ascii="Segoe UI" w:hAnsi="Segoe UI" w:cs="Segoe UI"/>
           <w:color w:val="24292F"/>
@@ -2489,54 +2839,259 @@
       <w:r>
         <w:rPr>
           <w:rStyle w:val="HTMLCode"/>
-          <w:rFonts w:ascii="Menlo" w:eastAsiaTheme="minorHAnsi" w:hAnsi="Menlo" w:cs="Menlo"/>
-          <w:color w:val="24292F"/>
+          <w:rFonts w:ascii="Segoe UI" w:eastAsiaTheme="minorHAnsi" w:hAnsi="Segoe UI" w:cs="Segoe UI"/>
+          <w:b/>
+          <w:bCs/>
+          <w:color w:val="24292F"/>
+          <w:sz w:val="24"/>
+          <w:szCs w:val="24"/>
         </w:rPr>
         <w:t>Deployment</w:t>
       </w:r>
       <w:r>
         <w:rPr>
           <w:rFonts w:ascii="Segoe UI" w:hAnsi="Segoe UI" w:cs="Segoe UI"/>
-          <w:color w:val="24292F"/>
-        </w:rPr>
-        <w:t>: deploy the trained model to an AWS endpoint</w:t>
+          <w:b/>
+          <w:bCs/>
+          <w:color w:val="24292F"/>
+        </w:rPr>
+        <w:t>:</w:t>
+      </w:r>
+      <w:r>
+        <w:rPr>
+          <w:rFonts w:ascii="Segoe UI" w:hAnsi="Segoe UI" w:cs="Segoe UI"/>
+          <w:color w:val="24292F"/>
+        </w:rPr>
+        <w:t xml:space="preserve"> deploy the trained model to an AWS endpoint</w:t>
       </w:r>
     </w:p>
     <w:p>
       <w:pPr>
         <w:pStyle w:val="Heading2"/>
-      </w:pPr>
-      <w:r>
+        <w:jc w:val="both"/>
+        <w:rPr>
+          <w:rFonts w:cs="Segoe UI"/>
+        </w:rPr>
+      </w:pPr>
+    </w:p>
+    <w:p>
+      <w:pPr>
+        <w:pStyle w:val="Heading2"/>
+        <w:jc w:val="both"/>
+        <w:rPr>
+          <w:rFonts w:cs="Segoe UI"/>
+        </w:rPr>
+      </w:pPr>
+    </w:p>
+    <w:p>
+      <w:pPr>
+        <w:pStyle w:val="Heading2"/>
+        <w:jc w:val="both"/>
+        <w:rPr>
+          <w:rFonts w:cs="Segoe UI"/>
+        </w:rPr>
+      </w:pPr>
+    </w:p>
+    <w:p>
+      <w:pPr>
+        <w:pStyle w:val="Heading2"/>
+        <w:jc w:val="both"/>
+        <w:rPr>
+          <w:rFonts w:cs="Segoe UI"/>
+        </w:rPr>
+      </w:pPr>
+    </w:p>
+    <w:p>
+      <w:pPr>
+        <w:pStyle w:val="Heading2"/>
+        <w:jc w:val="both"/>
+        <w:rPr>
+          <w:rFonts w:cs="Segoe UI"/>
+        </w:rPr>
+      </w:pPr>
+    </w:p>
+    <w:p>
+      <w:pPr>
+        <w:pStyle w:val="Heading2"/>
+        <w:jc w:val="both"/>
+        <w:rPr>
+          <w:rFonts w:cs="Segoe UI"/>
+        </w:rPr>
+      </w:pPr>
+    </w:p>
+    <w:p>
+      <w:pPr>
+        <w:pStyle w:val="Heading2"/>
+        <w:jc w:val="both"/>
+        <w:rPr>
+          <w:rFonts w:cs="Segoe UI"/>
+        </w:rPr>
+      </w:pPr>
+    </w:p>
+    <w:p>
+      <w:pPr>
+        <w:pStyle w:val="Heading2"/>
+        <w:jc w:val="both"/>
+        <w:rPr>
+          <w:rFonts w:cs="Segoe UI"/>
+        </w:rPr>
+      </w:pPr>
+    </w:p>
+    <w:p>
+      <w:pPr>
+        <w:pStyle w:val="Heading2"/>
+        <w:jc w:val="both"/>
+        <w:rPr>
+          <w:rFonts w:cs="Segoe UI"/>
+        </w:rPr>
+      </w:pPr>
+    </w:p>
+    <w:p>
+      <w:pPr>
+        <w:pStyle w:val="Heading2"/>
+        <w:jc w:val="both"/>
+        <w:rPr>
+          <w:rFonts w:cs="Segoe UI"/>
+        </w:rPr>
+      </w:pPr>
+    </w:p>
+    <w:p>
+      <w:pPr>
+        <w:pStyle w:val="Heading2"/>
+        <w:jc w:val="both"/>
+        <w:rPr>
+          <w:rFonts w:cs="Segoe UI"/>
+        </w:rPr>
+      </w:pPr>
+    </w:p>
+    <w:p>
+      <w:pPr>
+        <w:jc w:val="both"/>
+        <w:rPr>
+          <w:rFonts w:ascii="Segoe UI" w:hAnsi="Segoe UI" w:cs="Segoe UI"/>
+        </w:rPr>
+      </w:pPr>
+    </w:p>
+    <w:p>
+      <w:pPr>
+        <w:jc w:val="both"/>
+        <w:rPr>
+          <w:rFonts w:ascii="Segoe UI" w:hAnsi="Segoe UI" w:cs="Segoe UI"/>
+        </w:rPr>
+      </w:pPr>
+    </w:p>
+    <w:p>
+      <w:pPr>
+        <w:jc w:val="both"/>
+        <w:rPr>
+          <w:rFonts w:ascii="Segoe UI" w:hAnsi="Segoe UI" w:cs="Segoe UI"/>
+        </w:rPr>
+      </w:pPr>
+    </w:p>
+    <w:p>
+      <w:pPr>
+        <w:jc w:val="both"/>
+        <w:rPr>
+          <w:rFonts w:ascii="Segoe UI" w:hAnsi="Segoe UI" w:cs="Segoe UI"/>
+        </w:rPr>
+      </w:pPr>
+    </w:p>
+    <w:p>
+      <w:pPr>
+        <w:pStyle w:val="Heading2"/>
+        <w:jc w:val="both"/>
+        <w:rPr>
+          <w:rFonts w:cs="Segoe UI"/>
+        </w:rPr>
+      </w:pPr>
+    </w:p>
+    <w:p>
+      <w:pPr>
+        <w:jc w:val="both"/>
+        <w:rPr>
+          <w:rFonts w:ascii="Segoe UI" w:hAnsi="Segoe UI" w:cs="Segoe UI"/>
+        </w:rPr>
+      </w:pPr>
+    </w:p>
+    <w:p>
+      <w:pPr>
+        <w:pStyle w:val="Heading2"/>
+        <w:jc w:val="both"/>
+        <w:rPr>
+          <w:rFonts w:cs="Segoe UI"/>
+        </w:rPr>
+      </w:pPr>
+      <w:r>
+        <w:rPr>
+          <w:rFonts w:cs="Segoe UI"/>
+        </w:rPr>
+        <w:lastRenderedPageBreak/>
         <w:t>1.3 Evaluation metrics</w:t>
       </w:r>
     </w:p>
     <w:p>
       <w:pPr>
-        <w:rPr>
-          <w:rFonts w:ascii="Segoe UI" w:hAnsi="Segoe UI" w:cs="Segoe UI"/>
-        </w:rPr>
-      </w:pPr>
-    </w:p>
-    <w:p>
-      <w:pPr>
-        <w:jc w:val="both"/>
+        <w:jc w:val="both"/>
+        <w:rPr>
+          <w:rFonts w:ascii="Segoe UI" w:hAnsi="Segoe UI" w:cs="Segoe UI"/>
+        </w:rPr>
+      </w:pPr>
+    </w:p>
+    <w:p>
+      <w:pPr>
+        <w:shd w:val="clear" w:color="auto" w:fill="FFFFFF"/>
+        <w:spacing w:after="240"/>
+        <w:jc w:val="both"/>
+        <w:rPr>
+          <w:rFonts w:ascii="Segoe UI" w:eastAsia="Times New Roman" w:hAnsi="Segoe UI" w:cs="Segoe UI"/>
+          <w:color w:val="24292F"/>
+          <w:lang w:eastAsia="en-GB"/>
+        </w:rPr>
+      </w:pPr>
+      <w:r>
         <w:rPr>
           <w:rFonts w:ascii="Segoe UI" w:hAnsi="Segoe UI" w:cs="Segoe UI"/>
           <w:color w:val="24292F"/>
           <w:shd w:val="clear" w:color="auto" w:fill="FFFFFF"/>
         </w:rPr>
-      </w:pPr>
+        <w:t>After a quick look at the dataset, I noticed that the dataset was imbalanced. Moreover, for business reasons, the model must be able to predict each class very well, therefore the Area Under the Curve (AUC) score will be used for evaluating the model. Additionally, the decision tree diagram below further justifies why AUC score would be the most relevant metric to use to evaluate the model because we will need probabilities to determine the propensity to churn and both classes are equally important.</w:t>
+      </w:r>
       <w:r>
         <w:rPr>
           <w:rFonts w:ascii="Segoe UI" w:hAnsi="Segoe UI" w:cs="Segoe UI"/>
           <w:color w:val="24292F"/>
           <w:shd w:val="clear" w:color="auto" w:fill="FFFFFF"/>
         </w:rPr>
-        <w:t>After a quick look at the dataset, I noticed that the dataset was imbalanced. Moreover, for business reasons, the model must be able to predict each class very well, therefore the Area Under the Curve (AUC) score will be used for evaluating the model. Additionally, the decision tree diagram below further justifies why AUC score would be the most relevant metric to use to evaluate the model because we will need probabilities to determine the propensity to churn and both classes are equally important.</w:t>
-      </w:r>
-    </w:p>
-    <w:p>
-      <w:pPr>
+        <w:t xml:space="preserve"> </w:t>
+      </w:r>
+      <w:r>
+        <w:rPr>
+          <w:rFonts w:ascii="Segoe UI" w:eastAsia="Times New Roman" w:hAnsi="Segoe UI" w:cs="Segoe UI"/>
+          <w:color w:val="24292F"/>
+          <w:lang w:eastAsia="en-GB"/>
+        </w:rPr>
+        <w:t xml:space="preserve">AUC score has </w:t>
+      </w:r>
+      <w:r>
+        <w:rPr>
+          <w:rFonts w:ascii="Segoe UI" w:eastAsia="Times New Roman" w:hAnsi="Segoe UI" w:cs="Segoe UI"/>
+          <w:color w:val="24292F"/>
+          <w:lang w:eastAsia="en-GB"/>
+        </w:rPr>
+        <w:t xml:space="preserve">also been used for churn prediction analysis in other studies </w:t>
+      </w:r>
+      <w:r>
+        <w:rPr>
+          <w:rFonts w:ascii="Segoe UI" w:eastAsia="Times New Roman" w:hAnsi="Segoe UI" w:cs="Segoe UI"/>
+          <w:color w:val="24292F"/>
+          <w:lang w:eastAsia="en-GB"/>
+        </w:rPr>
+        <w:t>[8][7].</w:t>
+      </w:r>
+    </w:p>
+    <w:p>
+      <w:pPr>
+        <w:jc w:val="both"/>
         <w:rPr>
           <w:rFonts w:ascii="Segoe UI" w:hAnsi="Segoe UI" w:cs="Segoe UI"/>
           <w:color w:val="24292F"/>
@@ -2546,23 +3101,43 @@
     </w:p>
     <w:p>
       <w:pPr>
+        <w:jc w:val="both"/>
         <w:rPr>
           <w:rFonts w:ascii="Segoe UI" w:hAnsi="Segoe UI" w:cs="Segoe UI"/>
           <w:color w:val="24292F"/>
           <w:shd w:val="clear" w:color="auto" w:fill="FFFFFF"/>
         </w:rPr>
       </w:pPr>
-      <w:r>
+    </w:p>
+    <w:p>
+      <w:pPr>
+        <w:keepNext/>
+        <w:jc w:val="both"/>
+        <w:rPr>
+          <w:rFonts w:ascii="Segoe UI" w:hAnsi="Segoe UI" w:cs="Segoe UI"/>
+        </w:rPr>
+      </w:pPr>
+      <w:r>
+        <w:rPr>
+          <w:rFonts w:ascii="Segoe UI" w:hAnsi="Segoe UI" w:cs="Segoe UI"/>
+        </w:rPr>
         <w:fldChar w:fldCharType="begin"/>
       </w:r>
       <w:r>
+        <w:rPr>
+          <w:rFonts w:ascii="Segoe UI" w:hAnsi="Segoe UI" w:cs="Segoe UI"/>
+        </w:rPr>
         <w:instrText xml:space="preserve"> INCLUDEPICTURE "https://raw.githubusercontent.com/Khalizo/churn-prediction-aws-autogluon/main/proposal_docs/images/pick_a_metric.png?token=GHSAT0AAAAAABZFBOUXWNLZ3RFUTRQE7HRSY3O2HLA" \* MERGEFORMATINET </w:instrText>
       </w:r>
       <w:r>
+        <w:rPr>
+          <w:rFonts w:ascii="Segoe UI" w:hAnsi="Segoe UI" w:cs="Segoe UI"/>
+        </w:rPr>
         <w:fldChar w:fldCharType="separate"/>
       </w:r>
       <w:r>
         <w:rPr>
+          <w:rFonts w:ascii="Segoe UI" w:hAnsi="Segoe UI" w:cs="Segoe UI"/>
           <w:noProof/>
         </w:rPr>
         <w:drawing>
@@ -2615,11 +3190,16 @@
         </w:drawing>
       </w:r>
       <w:r>
+        <w:rPr>
+          <w:rFonts w:ascii="Segoe UI" w:hAnsi="Segoe UI" w:cs="Segoe UI"/>
+        </w:rPr>
         <w:fldChar w:fldCharType="end"/>
       </w:r>
     </w:p>
     <w:p>
       <w:pPr>
+        <w:pStyle w:val="Caption"/>
+        <w:jc w:val="both"/>
         <w:rPr>
           <w:rFonts w:ascii="Segoe UI" w:hAnsi="Segoe UI" w:cs="Segoe UI"/>
           <w:color w:val="24292F"/>
@@ -2629,92 +3209,165 @@
       <w:r>
         <w:rPr>
           <w:rFonts w:ascii="Segoe UI" w:hAnsi="Segoe UI" w:cs="Segoe UI"/>
-          <w:color w:val="24292F"/>
-          <w:shd w:val="clear" w:color="auto" w:fill="FFFFFF"/>
-        </w:rPr>
-        <w:t xml:space="preserve">Image source: </w:t>
-      </w:r>
-      <w:r>
-        <w:rPr>
-          <w:rFonts w:ascii="Segoe UI" w:hAnsi="Segoe UI" w:cs="Segoe UI"/>
-          <w:color w:val="24292F"/>
-          <w:shd w:val="clear" w:color="auto" w:fill="FFFFFF"/>
-        </w:rPr>
-        <w:t>https://machinelearningmastery.com/</w:t>
-      </w:r>
-    </w:p>
-    <w:p>
-      <w:pPr>
-        <w:shd w:val="clear" w:color="auto" w:fill="FFFFFF"/>
-        <w:spacing w:after="240"/>
-        <w:rPr>
-          <w:rFonts w:ascii="Segoe UI" w:eastAsia="Times New Roman" w:hAnsi="Segoe UI" w:cs="Segoe UI"/>
-          <w:color w:val="24292F"/>
-          <w:lang w:eastAsia="en-GB"/>
-        </w:rPr>
-      </w:pPr>
-    </w:p>
-    <w:p>
-      <w:pPr>
-        <w:shd w:val="clear" w:color="auto" w:fill="FFFFFF"/>
-        <w:spacing w:after="240"/>
-        <w:rPr>
-          <w:rFonts w:ascii="Segoe UI" w:eastAsia="Times New Roman" w:hAnsi="Segoe UI" w:cs="Segoe UI"/>
-          <w:color w:val="24292F"/>
-          <w:lang w:eastAsia="en-GB"/>
-        </w:rPr>
-      </w:pPr>
-      <w:r>
-        <w:rPr>
-          <w:rFonts w:ascii="Segoe UI" w:eastAsia="Times New Roman" w:hAnsi="Segoe UI" w:cs="Segoe UI"/>
-          <w:color w:val="24292F"/>
-          <w:lang w:eastAsia="en-GB"/>
+        </w:rPr>
+        <w:t xml:space="preserve">Figure </w:t>
+      </w:r>
+      <w:r>
+        <w:rPr>
+          <w:rFonts w:ascii="Segoe UI" w:hAnsi="Segoe UI" w:cs="Segoe UI"/>
+        </w:rPr>
+        <w:fldChar w:fldCharType="begin"/>
+      </w:r>
+      <w:r>
+        <w:rPr>
+          <w:rFonts w:ascii="Segoe UI" w:hAnsi="Segoe UI" w:cs="Segoe UI"/>
+        </w:rPr>
+        <w:instrText xml:space="preserve"> SEQ Figure \* ARABIC </w:instrText>
+      </w:r>
+      <w:r>
+        <w:rPr>
+          <w:rFonts w:ascii="Segoe UI" w:hAnsi="Segoe UI" w:cs="Segoe UI"/>
+        </w:rPr>
+        <w:fldChar w:fldCharType="separate"/>
+      </w:r>
+      <w:r>
+        <w:rPr>
+          <w:rFonts w:ascii="Segoe UI" w:hAnsi="Segoe UI" w:cs="Segoe UI"/>
+          <w:noProof/>
+        </w:rPr>
+        <w:t>1</w:t>
+      </w:r>
+      <w:r>
+        <w:rPr>
+          <w:rFonts w:ascii="Segoe UI" w:hAnsi="Segoe UI" w:cs="Segoe UI"/>
+        </w:rPr>
+        <w:fldChar w:fldCharType="end"/>
+      </w:r>
+      <w:r>
+        <w:rPr>
+          <w:rFonts w:ascii="Segoe UI" w:hAnsi="Segoe UI" w:cs="Segoe UI"/>
+        </w:rPr>
+        <w:t xml:space="preserve">: </w:t>
+      </w:r>
+      <w:r>
+        <w:rPr>
+          <w:rFonts w:ascii="Segoe UI" w:hAnsi="Segoe UI" w:cs="Segoe UI"/>
+        </w:rPr>
+        <w:t>Decision</w:t>
+      </w:r>
+      <w:r>
+        <w:rPr>
+          <w:rFonts w:ascii="Segoe UI" w:hAnsi="Segoe UI" w:cs="Segoe UI"/>
+        </w:rPr>
+        <w:t xml:space="preserve"> tree diagram for choosing a binary classification performance metric. Image source [</w:t>
+      </w:r>
+      <w:r>
+        <w:rPr>
+          <w:rFonts w:ascii="Segoe UI" w:hAnsi="Segoe UI" w:cs="Segoe UI"/>
+        </w:rPr>
+        <w:t>9</w:t>
+      </w:r>
+      <w:r>
+        <w:rPr>
+          <w:rFonts w:ascii="Segoe UI" w:hAnsi="Segoe UI" w:cs="Segoe UI"/>
+        </w:rPr>
+        <w:t>]</w:t>
+      </w:r>
+    </w:p>
+    <w:p>
+      <w:pPr>
+        <w:pStyle w:val="Heading1"/>
+        <w:jc w:val="both"/>
+        <w:rPr>
+          <w:rFonts w:cs="Segoe UI"/>
+        </w:rPr>
+      </w:pPr>
+    </w:p>
+    <w:p>
+      <w:pPr>
+        <w:jc w:val="both"/>
+        <w:rPr>
+          <w:rFonts w:ascii="Segoe UI" w:hAnsi="Segoe UI" w:cs="Segoe UI"/>
+        </w:rPr>
+      </w:pPr>
+    </w:p>
+    <w:p>
+      <w:pPr>
+        <w:jc w:val="both"/>
+        <w:rPr>
+          <w:rFonts w:ascii="Segoe UI" w:hAnsi="Segoe UI" w:cs="Segoe UI"/>
+        </w:rPr>
+      </w:pPr>
+    </w:p>
+    <w:p>
+      <w:pPr>
+        <w:pStyle w:val="Heading1"/>
+        <w:jc w:val="both"/>
+        <w:rPr>
+          <w:rFonts w:cs="Segoe UI"/>
+        </w:rPr>
+      </w:pPr>
+      <w:r>
+        <w:rPr>
+          <w:rFonts w:cs="Segoe UI"/>
         </w:rPr>
         <w:lastRenderedPageBreak/>
-        <w:t>AUC score has commonly been used for churn prediction analysis as well [8][7].</w:t>
-      </w:r>
-    </w:p>
-    <w:p>
-      <w:pPr>
-        <w:pStyle w:val="Heading1"/>
-      </w:pPr>
-      <w:r>
         <w:t>2. Method</w:t>
       </w:r>
     </w:p>
     <w:p>
       <w:pPr>
         <w:pStyle w:val="Heading2"/>
-      </w:pPr>
-      <w:r>
+        <w:jc w:val="both"/>
+        <w:rPr>
+          <w:rFonts w:cs="Segoe UI"/>
+        </w:rPr>
+      </w:pPr>
+      <w:r>
+        <w:rPr>
+          <w:rFonts w:cs="Segoe UI"/>
+        </w:rPr>
         <w:t xml:space="preserve">2.1 Data </w:t>
       </w:r>
       <w:r>
+        <w:rPr>
+          <w:rFonts w:cs="Segoe UI"/>
+        </w:rPr>
         <w:t>Pre-processing</w:t>
       </w:r>
     </w:p>
     <w:p>
       <w:pPr>
         <w:pStyle w:val="Heading3"/>
-      </w:pPr>
-      <w:r>
+        <w:jc w:val="both"/>
+        <w:rPr>
+          <w:rFonts w:cs="Segoe UI"/>
+        </w:rPr>
+      </w:pPr>
+      <w:r>
+        <w:rPr>
+          <w:rFonts w:cs="Segoe UI"/>
+        </w:rPr>
         <w:t>2.</w:t>
       </w:r>
       <w:r>
+        <w:rPr>
+          <w:rFonts w:cs="Segoe UI"/>
+        </w:rPr>
         <w:t>1.1 Loading and cleaning the dataset</w:t>
       </w:r>
     </w:p>
     <w:p>
       <w:pPr>
-        <w:rPr>
-          <w:rFonts w:ascii="Segoe UI" w:hAnsi="Segoe UI" w:cs="Segoe UI"/>
-        </w:rPr>
-      </w:pPr>
-      <w:r>
-        <w:rPr>
-          <w:rFonts w:ascii="Segoe UI" w:hAnsi="Segoe UI" w:cs="Segoe UI"/>
-        </w:rPr>
-        <w:br/>
+        <w:jc w:val="both"/>
+        <w:rPr>
+          <w:rFonts w:ascii="Segoe UI" w:hAnsi="Segoe UI" w:cs="Segoe UI"/>
+        </w:rPr>
+      </w:pPr>
+      <w:r>
+        <w:rPr>
+          <w:rFonts w:ascii="Segoe UI" w:hAnsi="Segoe UI" w:cs="Segoe UI"/>
+        </w:rPr>
         <w:t>As I loaded the dataset, I checked for any null values and inconsistent data types. Upon looking at the dataset, one can see that each column has an equal amount of non-null values, indicating that there are no instances of missing data. However, the data types in the dataset are of type object, int64, float64</w:t>
       </w:r>
       <w:r>
@@ -2740,21 +3393,22 @@
     </w:p>
     <w:p>
       <w:pPr>
-        <w:rPr>
-          <w:rFonts w:ascii="Segoe UI" w:hAnsi="Segoe UI" w:cs="Segoe UI"/>
-        </w:rPr>
-      </w:pPr>
-    </w:p>
-    <w:p>
-      <w:pPr>
         <w:pStyle w:val="Heading3"/>
-      </w:pPr>
-      <w:r>
+        <w:jc w:val="both"/>
+        <w:rPr>
+          <w:rFonts w:cs="Segoe UI"/>
+        </w:rPr>
+      </w:pPr>
+      <w:r>
+        <w:rPr>
+          <w:rFonts w:cs="Segoe UI"/>
+        </w:rPr>
         <w:t>2.1.2 Creating new input features</w:t>
       </w:r>
     </w:p>
     <w:p>
       <w:pPr>
+        <w:jc w:val="both"/>
         <w:rPr>
           <w:rFonts w:ascii="Segoe UI" w:hAnsi="Segoe UI" w:cs="Segoe UI"/>
         </w:rPr>
@@ -2793,14 +3447,12 @@
         </w:rPr>
         <w:t xml:space="preserve"> and total charges to observe their correlations with churn and their impact on the </w:t>
       </w:r>
-      <w:proofErr w:type="gramStart"/>
-      <w:r>
-        <w:rPr>
-          <w:rFonts w:ascii="Segoe UI" w:hAnsi="Segoe UI" w:cs="Segoe UI"/>
-        </w:rPr>
-        <w:t>models</w:t>
-      </w:r>
-      <w:proofErr w:type="gramEnd"/>
+      <w:r>
+        <w:rPr>
+          <w:rFonts w:ascii="Segoe UI" w:hAnsi="Segoe UI" w:cs="Segoe UI"/>
+        </w:rPr>
+        <w:t>model's</w:t>
+      </w:r>
       <w:r>
         <w:rPr>
           <w:rFonts w:ascii="Segoe UI" w:hAnsi="Segoe UI" w:cs="Segoe UI"/>
@@ -2810,45 +3462,49 @@
     </w:p>
     <w:p>
       <w:pPr>
-        <w:rPr>
-          <w:rFonts w:ascii="Segoe UI" w:hAnsi="Segoe UI" w:cs="Segoe UI"/>
-        </w:rPr>
-      </w:pPr>
-    </w:p>
-    <w:p>
-      <w:pPr>
-        <w:rPr>
-          <w:rFonts w:ascii="Segoe UI" w:hAnsi="Segoe UI" w:cs="Segoe UI"/>
-        </w:rPr>
-      </w:pPr>
-      <w:proofErr w:type="gramStart"/>
+        <w:jc w:val="both"/>
+        <w:rPr>
+          <w:rFonts w:ascii="Segoe UI" w:hAnsi="Segoe UI" w:cs="Segoe UI"/>
+        </w:rPr>
+      </w:pPr>
+    </w:p>
+    <w:p>
+      <w:pPr>
+        <w:jc w:val="both"/>
+        <w:rPr>
+          <w:rFonts w:ascii="Segoe UI" w:hAnsi="Segoe UI" w:cs="Segoe UI"/>
+        </w:rPr>
+      </w:pPr>
       <w:r>
         <w:rPr>
           <w:rFonts w:ascii="Segoe UI" w:hAnsi="Segoe UI" w:cs="Segoe UI"/>
         </w:rPr>
         <w:t>Next</w:t>
       </w:r>
-      <w:proofErr w:type="gramEnd"/>
-      <w:r>
-        <w:rPr>
-          <w:rFonts w:ascii="Segoe UI" w:hAnsi="Segoe UI" w:cs="Segoe UI"/>
-        </w:rPr>
-        <w:t xml:space="preserve"> I one-hot encoded the categorical features to make all the features numerical and so that I could create a correlation</w:t>
-      </w:r>
-      <w:r>
-        <w:rPr>
-          <w:rFonts w:ascii="Segoe UI" w:hAnsi="Segoe UI" w:cs="Segoe UI"/>
-        </w:rPr>
-        <w:t xml:space="preserve"> matrix of all features. </w:t>
-      </w:r>
-      <w:proofErr w:type="gramStart"/>
-      <w:r>
-        <w:rPr>
-          <w:rFonts w:ascii="Segoe UI" w:hAnsi="Segoe UI" w:cs="Segoe UI"/>
-        </w:rPr>
-        <w:t>Lastly</w:t>
-      </w:r>
-      <w:proofErr w:type="gramEnd"/>
+      <w:r>
+        <w:rPr>
+          <w:rFonts w:ascii="Segoe UI" w:hAnsi="Segoe UI" w:cs="Segoe UI"/>
+        </w:rPr>
+        <w:t>,</w:t>
+      </w:r>
+      <w:r>
+        <w:rPr>
+          <w:rFonts w:ascii="Segoe UI" w:hAnsi="Segoe UI" w:cs="Segoe UI"/>
+        </w:rPr>
+        <w:t xml:space="preserve"> I one-hot encoded the categorical features to make all the features numerical so that I could create a correlation</w:t>
+      </w:r>
+      <w:r>
+        <w:rPr>
+          <w:rFonts w:ascii="Segoe UI" w:hAnsi="Segoe UI" w:cs="Segoe UI"/>
+        </w:rPr>
+        <w:t xml:space="preserve"> matrix of all features. Lastly</w:t>
+      </w:r>
+      <w:r>
+        <w:rPr>
+          <w:rFonts w:ascii="Segoe UI" w:hAnsi="Segoe UI" w:cs="Segoe UI"/>
+        </w:rPr>
+        <w:t>,</w:t>
+      </w:r>
       <w:r>
         <w:rPr>
           <w:rFonts w:ascii="Segoe UI" w:hAnsi="Segoe UI" w:cs="Segoe UI"/>
@@ -2859,15 +3515,24 @@
     <w:p>
       <w:pPr>
         <w:pStyle w:val="Heading3"/>
-      </w:pPr>
-      <w:r>
+        <w:jc w:val="both"/>
+        <w:rPr>
+          <w:rFonts w:cs="Segoe UI"/>
+        </w:rPr>
+      </w:pPr>
+      <w:r>
+        <w:rPr>
+          <w:rFonts w:cs="Segoe UI"/>
+        </w:rPr>
         <w:t>2.1.3 Train/Validation Split</w:t>
       </w:r>
     </w:p>
     <w:p>
       <w:pPr>
         <w:pStyle w:val="Heading3"/>
-        <w:rPr>
+        <w:jc w:val="both"/>
+        <w:rPr>
+          <w:rFonts w:cs="Segoe UI"/>
           <w:b w:val="0"/>
           <w:bCs w:val="0"/>
           <w:sz w:val="24"/>
@@ -2876,150 +3541,206 @@
       </w:pPr>
       <w:r>
         <w:rPr>
+          <w:rFonts w:cs="Segoe UI"/>
           <w:b w:val="0"/>
           <w:bCs w:val="0"/>
           <w:sz w:val="24"/>
           <w:szCs w:val="24"/>
         </w:rPr>
-        <w:t>I created a validation set in order to evaluate the performance of the model</w:t>
-      </w:r>
-      <w:r>
-        <w:rPr>
+        <w:t xml:space="preserve">I created a validation set in order to evaluate the performance of the model and to see how well the model could generalise on unseen data. The training </w:t>
+      </w:r>
+      <w:r>
+        <w:rPr>
+          <w:rFonts w:cs="Segoe UI"/>
           <w:b w:val="0"/>
           <w:bCs w:val="0"/>
           <w:sz w:val="24"/>
           <w:szCs w:val="24"/>
         </w:rPr>
-        <w:t xml:space="preserve"> </w:t>
-      </w:r>
-      <w:r>
-        <w:rPr>
+        <w:t xml:space="preserve">and validation sets were split within an </w:t>
+      </w:r>
+      <w:r>
+        <w:rPr>
+          <w:rFonts w:cs="Segoe UI"/>
           <w:b w:val="0"/>
           <w:bCs w:val="0"/>
           <w:sz w:val="24"/>
           <w:szCs w:val="24"/>
         </w:rPr>
-        <w:t>and to see how well the model could</w:t>
-      </w:r>
-      <w:r>
-        <w:rPr>
+        <w:t xml:space="preserve">80/20 split in </w:t>
+      </w:r>
+      <w:r>
+        <w:rPr>
+          <w:rFonts w:cs="Segoe UI"/>
           <w:b w:val="0"/>
           <w:bCs w:val="0"/>
           <w:sz w:val="24"/>
           <w:szCs w:val="24"/>
         </w:rPr>
-        <w:t xml:space="preserve"> </w:t>
-      </w:r>
-      <w:r>
-        <w:rPr>
+        <w:t xml:space="preserve">a </w:t>
+      </w:r>
+      <w:r>
+        <w:rPr>
+          <w:rFonts w:cs="Segoe UI"/>
           <w:b w:val="0"/>
           <w:bCs w:val="0"/>
           <w:sz w:val="24"/>
           <w:szCs w:val="24"/>
         </w:rPr>
-        <w:t xml:space="preserve">generalise on unseen data. The training </w:t>
-      </w:r>
-      <w:r>
-        <w:rPr>
-          <w:b w:val="0"/>
-          <w:bCs w:val="0"/>
-          <w:sz w:val="24"/>
-          <w:szCs w:val="24"/>
-        </w:rPr>
-        <w:t xml:space="preserve">and validation sets were split within an </w:t>
-      </w:r>
-      <w:r>
-        <w:rPr>
-          <w:b w:val="0"/>
-          <w:bCs w:val="0"/>
-          <w:sz w:val="24"/>
-          <w:szCs w:val="24"/>
-        </w:rPr>
-        <w:t>80/2</w:t>
-      </w:r>
-      <w:r>
-        <w:rPr>
-          <w:b w:val="0"/>
-          <w:bCs w:val="0"/>
-          <w:sz w:val="24"/>
-          <w:szCs w:val="24"/>
-        </w:rPr>
-        <w:t>0 split in stratified fashion.</w:t>
+        <w:t>stratified fashion.</w:t>
       </w:r>
     </w:p>
     <w:p>
       <w:pPr>
         <w:pStyle w:val="Heading2"/>
-      </w:pPr>
-      <w:r>
+        <w:jc w:val="both"/>
+        <w:rPr>
+          <w:rFonts w:cs="Segoe UI"/>
+        </w:rPr>
+      </w:pPr>
+      <w:r>
+        <w:rPr>
+          <w:rFonts w:cs="Segoe UI"/>
+        </w:rPr>
         <w:t>2.2 Analys</w:t>
       </w:r>
       <w:r>
+        <w:rPr>
+          <w:rFonts w:cs="Segoe UI"/>
+        </w:rPr>
         <w:t>ing and visualising the dataset</w:t>
       </w:r>
     </w:p>
     <w:p>
       <w:pPr>
         <w:pStyle w:val="Heading3"/>
-      </w:pPr>
-      <w:r>
+        <w:jc w:val="both"/>
+        <w:rPr>
+          <w:rFonts w:cs="Segoe UI"/>
+        </w:rPr>
+      </w:pPr>
+      <w:r>
+        <w:rPr>
+          <w:rFonts w:cs="Segoe UI"/>
+        </w:rPr>
         <w:t xml:space="preserve">2.2.1 </w:t>
       </w:r>
       <w:r>
+        <w:rPr>
+          <w:rFonts w:cs="Segoe UI"/>
+        </w:rPr>
         <w:t>Visualising the class distribution</w:t>
       </w:r>
     </w:p>
     <w:p>
-      <w:r>
+      <w:pPr>
+        <w:jc w:val="both"/>
+        <w:rPr>
+          <w:rFonts w:ascii="Segoe UI" w:hAnsi="Segoe UI" w:cs="Segoe UI"/>
+        </w:rPr>
+      </w:pPr>
+      <w:r>
+        <w:rPr>
+          <w:rFonts w:ascii="Segoe UI" w:hAnsi="Segoe UI" w:cs="Segoe UI"/>
+        </w:rPr>
         <w:t xml:space="preserve">I first visualised the class distribution to have a better understanding of the </w:t>
       </w:r>
       <w:r>
+        <w:rPr>
+          <w:rFonts w:ascii="Segoe UI" w:hAnsi="Segoe UI" w:cs="Segoe UI"/>
+        </w:rPr>
         <w:t xml:space="preserve">split between churned and not churned. From </w:t>
       </w:r>
       <w:r>
+        <w:rPr>
+          <w:rFonts w:ascii="Segoe UI" w:hAnsi="Segoe UI" w:cs="Segoe UI"/>
+        </w:rPr>
         <w:fldChar w:fldCharType="begin"/>
       </w:r>
       <w:r>
+        <w:rPr>
+          <w:rFonts w:ascii="Segoe UI" w:hAnsi="Segoe UI" w:cs="Segoe UI"/>
+        </w:rPr>
         <w:instrText xml:space="preserve"> REF _Ref119171645 \h </w:instrText>
       </w:r>
       <w:r>
+        <w:rPr>
+          <w:rFonts w:ascii="Segoe UI" w:hAnsi="Segoe UI" w:cs="Segoe UI"/>
+        </w:rPr>
+      </w:r>
+      <w:r>
+        <w:rPr>
+          <w:rFonts w:ascii="Segoe UI" w:hAnsi="Segoe UI" w:cs="Segoe UI"/>
+        </w:rPr>
+        <w:instrText xml:space="preserve"> \* MERGEFORMAT </w:instrText>
+      </w:r>
+      <w:r>
+        <w:rPr>
+          <w:rFonts w:ascii="Segoe UI" w:hAnsi="Segoe UI" w:cs="Segoe UI"/>
+        </w:rPr>
         <w:fldChar w:fldCharType="separate"/>
       </w:r>
       <w:r>
+        <w:rPr>
+          <w:rFonts w:ascii="Segoe UI" w:hAnsi="Segoe UI" w:cs="Segoe UI"/>
+        </w:rPr>
         <w:t xml:space="preserve">Figure </w:t>
       </w:r>
       <w:r>
         <w:rPr>
+          <w:rFonts w:ascii="Segoe UI" w:hAnsi="Segoe UI" w:cs="Segoe UI"/>
           <w:noProof/>
         </w:rPr>
         <w:t>1</w:t>
       </w:r>
       <w:r>
+        <w:rPr>
+          <w:rFonts w:ascii="Segoe UI" w:hAnsi="Segoe UI" w:cs="Segoe UI"/>
+        </w:rPr>
         <w:fldChar w:fldCharType="end"/>
       </w:r>
       <w:r>
+        <w:rPr>
+          <w:rFonts w:ascii="Segoe UI" w:hAnsi="Segoe UI" w:cs="Segoe UI"/>
+        </w:rPr>
         <w:t xml:space="preserve">, we can see that the 85.94% of the dataset was classified as not churned, indicating that the dataset was highly imbalanced. </w:t>
       </w:r>
       <w:r>
+        <w:rPr>
+          <w:rFonts w:ascii="Segoe UI" w:hAnsi="Segoe UI" w:cs="Segoe UI"/>
+        </w:rPr>
         <w:fldChar w:fldCharType="begin"/>
       </w:r>
       <w:r>
-        <w:instrText xml:space="preserve"> REF _Ref119171645 \h </w:instrText>
-      </w:r>
-      <w:r>
-        <w:instrText xml:space="preserve"> \* MERGEFORMAT </w:instrText>
-      </w:r>
-      <w:r>
+        <w:rPr>
+          <w:rFonts w:ascii="Segoe UI" w:hAnsi="Segoe UI" w:cs="Segoe UI"/>
+        </w:rPr>
+        <w:instrText xml:space="preserve"> REF _Ref119171645 \h  \* MERGEFORMAT </w:instrText>
+      </w:r>
+      <w:r>
+        <w:rPr>
+          <w:rFonts w:ascii="Segoe UI" w:hAnsi="Segoe UI" w:cs="Segoe UI"/>
+        </w:rPr>
+      </w:r>
+      <w:r>
+        <w:rPr>
+          <w:rFonts w:ascii="Segoe UI" w:hAnsi="Segoe UI" w:cs="Segoe UI"/>
+        </w:rPr>
         <w:fldChar w:fldCharType="separate"/>
       </w:r>
       <w:r>
+        <w:rPr>
+          <w:rFonts w:ascii="Segoe UI" w:hAnsi="Segoe UI" w:cs="Segoe UI"/>
+        </w:rPr>
         <w:fldChar w:fldCharType="end"/>
       </w:r>
     </w:p>
     <w:p>
       <w:pPr>
         <w:pStyle w:val="Heading3"/>
-        <w:rPr>
+        <w:jc w:val="both"/>
+        <w:rPr>
+          <w:rFonts w:cs="Segoe UI"/>
           <w:b w:val="0"/>
           <w:bCs w:val="0"/>
           <w:sz w:val="22"/>
@@ -3032,11 +3753,18 @@
         <w:pStyle w:val="Heading3"/>
         <w:keepNext/>
         <w:jc w:val="center"/>
-      </w:pPr>
-      <w:r>
+        <w:rPr>
+          <w:rFonts w:cs="Segoe UI"/>
+        </w:rPr>
+      </w:pPr>
+      <w:r>
+        <w:rPr>
+          <w:rFonts w:cs="Segoe UI"/>
+          <w:noProof/>
+        </w:rPr>
         <w:lastRenderedPageBreak/>
         <w:drawing>
-          <wp:inline distT="0" distB="0" distL="0" distR="0" wp14:anchorId="0AE47574" wp14:editId="0737C667">
+          <wp:inline distT="0" distB="0" distL="0" distR="0" wp14:anchorId="0AE47574" wp14:editId="458E25C0">
             <wp:extent cx="3835400" cy="1993900"/>
             <wp:effectExtent l="0" t="0" r="0" b="0"/>
             <wp:docPr id="1" name="Picture 1" descr="Chart&#10;&#10;Description automatically generated"/>
@@ -3051,7 +3779,13 @@
                     <pic:cNvPicPr/>
                   </pic:nvPicPr>
                   <pic:blipFill rotWithShape="1">
-                    <a:blip r:embed="rId7"/>
+                    <a:blip r:embed="rId7">
+                      <a:extLst>
+                        <a:ext uri="{28A0092B-C50C-407E-A947-70E740481C1C}">
+                          <a14:useLocalDpi xmlns:a14="http://schemas.microsoft.com/office/drawing/2010/main" val="0"/>
+                        </a:ext>
+                      </a:extLst>
+                    </a:blip>
                     <a:srcRect r="1948"/>
                     <a:stretch/>
                   </pic:blipFill>
@@ -3083,20 +3817,53 @@
       <w:pPr>
         <w:pStyle w:val="Caption"/>
         <w:jc w:val="center"/>
+        <w:rPr>
+          <w:rFonts w:ascii="Segoe UI" w:hAnsi="Segoe UI" w:cs="Segoe UI"/>
+        </w:rPr>
       </w:pPr>
       <w:bookmarkStart w:id="0" w:name="_Ref119171645"/>
       <w:r>
+        <w:rPr>
+          <w:rFonts w:ascii="Segoe UI" w:hAnsi="Segoe UI" w:cs="Segoe UI"/>
+        </w:rPr>
         <w:t xml:space="preserve">Figure </w:t>
       </w:r>
-      <w:fldSimple w:instr=" SEQ Figure \* ARABIC ">
-        <w:r>
-          <w:rPr>
-            <w:noProof/>
-          </w:rPr>
-          <w:t>1</w:t>
-        </w:r>
-      </w:fldSimple>
-      <w:r>
+      <w:r>
+        <w:rPr>
+          <w:rFonts w:ascii="Segoe UI" w:hAnsi="Segoe UI" w:cs="Segoe UI"/>
+        </w:rPr>
+        <w:fldChar w:fldCharType="begin"/>
+      </w:r>
+      <w:r>
+        <w:rPr>
+          <w:rFonts w:ascii="Segoe UI" w:hAnsi="Segoe UI" w:cs="Segoe UI"/>
+        </w:rPr>
+        <w:instrText xml:space="preserve"> SEQ Figure \* ARABIC </w:instrText>
+      </w:r>
+      <w:r>
+        <w:rPr>
+          <w:rFonts w:ascii="Segoe UI" w:hAnsi="Segoe UI" w:cs="Segoe UI"/>
+        </w:rPr>
+        <w:fldChar w:fldCharType="separate"/>
+      </w:r>
+      <w:r>
+        <w:rPr>
+          <w:rFonts w:ascii="Segoe UI" w:hAnsi="Segoe UI" w:cs="Segoe UI"/>
+          <w:noProof/>
+        </w:rPr>
+        <w:t>2</w:t>
+      </w:r>
+      <w:r>
+        <w:rPr>
+          <w:rFonts w:ascii="Segoe UI" w:hAnsi="Segoe UI" w:cs="Segoe UI"/>
+          <w:noProof/>
+        </w:rPr>
+        <w:fldChar w:fldCharType="end"/>
+      </w:r>
+      <w:r>
+        <w:rPr>
+          <w:rFonts w:ascii="Segoe UI" w:hAnsi="Segoe UI" w:cs="Segoe UI"/>
+        </w:rPr>
         <w:t>: Class Frequency distribution of the Churn Dataset</w:t>
       </w:r>
       <w:bookmarkEnd w:id="0"/>
@@ -3104,16 +3871,24 @@
     <w:p>
       <w:pPr>
         <w:pStyle w:val="Heading3"/>
-      </w:pPr>
-      <w:r>
+        <w:jc w:val="both"/>
+        <w:rPr>
+          <w:rFonts w:cs="Segoe UI"/>
+        </w:rPr>
+      </w:pPr>
+      <w:r>
+        <w:rPr>
+          <w:rFonts w:cs="Segoe UI"/>
+        </w:rPr>
         <w:t>2.2.2 Visualising the distributions of the numerical features</w:t>
       </w:r>
     </w:p>
     <w:p>
       <w:pPr>
         <w:pStyle w:val="Heading3"/>
-        <w:rPr>
-          <w:rFonts w:asciiTheme="minorHAnsi" w:eastAsiaTheme="minorHAnsi" w:hAnsiTheme="minorHAnsi" w:cstheme="minorBidi"/>
+        <w:jc w:val="both"/>
+        <w:rPr>
+          <w:rFonts w:eastAsiaTheme="minorHAnsi" w:cs="Segoe UI"/>
           <w:b w:val="0"/>
           <w:bCs w:val="0"/>
           <w:sz w:val="24"/>
@@ -3123,7 +3898,7 @@
       </w:pPr>
       <w:r>
         <w:rPr>
-          <w:rFonts w:asciiTheme="minorHAnsi" w:eastAsiaTheme="minorHAnsi" w:hAnsiTheme="minorHAnsi" w:cstheme="minorBidi"/>
+          <w:rFonts w:eastAsiaTheme="minorHAnsi" w:cs="Segoe UI"/>
           <w:b w:val="0"/>
           <w:bCs w:val="0"/>
           <w:sz w:val="24"/>
@@ -3134,7 +3909,7 @@
       </w:r>
       <w:r>
         <w:rPr>
-          <w:rFonts w:asciiTheme="minorHAnsi" w:eastAsiaTheme="minorHAnsi" w:hAnsiTheme="minorHAnsi" w:cstheme="minorBidi"/>
+          <w:rFonts w:eastAsiaTheme="minorHAnsi" w:cs="Segoe UI"/>
           <w:b w:val="0"/>
           <w:bCs w:val="0"/>
           <w:sz w:val="24"/>
@@ -3145,7 +3920,7 @@
       </w:r>
       <w:r>
         <w:rPr>
-          <w:rFonts w:asciiTheme="minorHAnsi" w:eastAsiaTheme="minorHAnsi" w:hAnsiTheme="minorHAnsi" w:cstheme="minorBidi"/>
+          <w:rFonts w:eastAsiaTheme="minorHAnsi" w:cs="Segoe UI"/>
           <w:b w:val="0"/>
           <w:bCs w:val="0"/>
           <w:sz w:val="24"/>
@@ -3157,7 +3932,7 @@
       <w:proofErr w:type="spellStart"/>
       <w:r>
         <w:rPr>
-          <w:rFonts w:asciiTheme="minorHAnsi" w:eastAsiaTheme="minorHAnsi" w:hAnsiTheme="minorHAnsi" w:cstheme="minorBidi"/>
+          <w:rFonts w:eastAsiaTheme="minorHAnsi" w:cs="Segoe UI"/>
           <w:b w:val="0"/>
           <w:bCs w:val="0"/>
           <w:sz w:val="24"/>
@@ -3169,7 +3944,7 @@
       <w:proofErr w:type="spellEnd"/>
       <w:r>
         <w:rPr>
-          <w:rFonts w:asciiTheme="minorHAnsi" w:eastAsiaTheme="minorHAnsi" w:hAnsiTheme="minorHAnsi" w:cstheme="minorBidi"/>
+          <w:rFonts w:eastAsiaTheme="minorHAnsi" w:cs="Segoe UI"/>
           <w:b w:val="0"/>
           <w:bCs w:val="0"/>
           <w:sz w:val="24"/>
@@ -3181,7 +3956,7 @@
       <w:proofErr w:type="spellStart"/>
       <w:r>
         <w:rPr>
-          <w:rFonts w:asciiTheme="minorHAnsi" w:eastAsiaTheme="minorHAnsi" w:hAnsiTheme="minorHAnsi" w:cstheme="minorBidi"/>
+          <w:rFonts w:eastAsiaTheme="minorHAnsi" w:cs="Segoe UI"/>
           <w:b w:val="0"/>
           <w:bCs w:val="0"/>
           <w:sz w:val="24"/>
@@ -3193,44 +3968,28 @@
       <w:proofErr w:type="spellEnd"/>
       <w:r>
         <w:rPr>
-          <w:rFonts w:asciiTheme="minorHAnsi" w:eastAsiaTheme="minorHAnsi" w:hAnsiTheme="minorHAnsi" w:cstheme="minorBidi"/>
+          <w:rFonts w:eastAsiaTheme="minorHAnsi" w:cs="Segoe UI"/>
           <w:b w:val="0"/>
           <w:bCs w:val="0"/>
           <w:sz w:val="24"/>
           <w:szCs w:val="24"/>
           <w:lang w:eastAsia="en-US"/>
         </w:rPr>
-        <w:t xml:space="preserve"> are more right skewed than others</w:t>
-      </w:r>
-      <w:r>
-        <w:rPr>
-          <w:rFonts w:asciiTheme="minorHAnsi" w:eastAsiaTheme="minorHAnsi" w:hAnsiTheme="minorHAnsi" w:cstheme="minorBidi"/>
+        <w:t xml:space="preserve"> are more right skewed than others.</w:t>
+      </w:r>
+    </w:p>
+    <w:p>
+      <w:pPr>
+        <w:pStyle w:val="Heading3"/>
+        <w:keepNext/>
+        <w:jc w:val="both"/>
+      </w:pPr>
+      <w:r>
+        <w:rPr>
+          <w:rFonts w:eastAsiaTheme="minorHAnsi" w:cs="Segoe UI"/>
           <w:b w:val="0"/>
           <w:bCs w:val="0"/>
-          <w:sz w:val="24"/>
-          <w:szCs w:val="24"/>
-          <w:lang w:eastAsia="en-US"/>
-        </w:rPr>
-        <w:t>.</w:t>
-      </w:r>
-    </w:p>
-    <w:p>
-      <w:pPr>
-        <w:pStyle w:val="Heading3"/>
-        <w:rPr>
-          <w:rFonts w:asciiTheme="minorHAnsi" w:eastAsiaTheme="minorHAnsi" w:hAnsiTheme="minorHAnsi" w:cstheme="minorBidi"/>
-          <w:b w:val="0"/>
-          <w:bCs w:val="0"/>
-          <w:sz w:val="24"/>
-          <w:szCs w:val="24"/>
-          <w:lang w:eastAsia="en-US"/>
-        </w:rPr>
-      </w:pPr>
-      <w:r>
-        <w:rPr>
-          <w:rFonts w:asciiTheme="minorHAnsi" w:eastAsiaTheme="minorHAnsi" w:hAnsiTheme="minorHAnsi" w:cstheme="minorBidi"/>
-          <w:b w:val="0"/>
-          <w:bCs w:val="0"/>
+          <w:noProof/>
           <w:sz w:val="24"/>
           <w:szCs w:val="24"/>
           <w:lang w:eastAsia="en-US"/>
@@ -3281,28 +4040,68 @@
     </w:p>
     <w:p>
       <w:pPr>
+        <w:pStyle w:val="Caption"/>
+        <w:jc w:val="center"/>
+        <w:rPr>
+          <w:rFonts w:ascii="Segoe UI" w:hAnsi="Segoe UI" w:cs="Segoe UI"/>
+          <w:sz w:val="24"/>
+          <w:szCs w:val="24"/>
+        </w:rPr>
+      </w:pPr>
+      <w:r>
+        <w:t xml:space="preserve">Figure </w:t>
+      </w:r>
+      <w:fldSimple w:instr=" SEQ Figure \* ARABIC ">
+        <w:r>
+          <w:rPr>
+            <w:noProof/>
+          </w:rPr>
+          <w:t>3</w:t>
+        </w:r>
+      </w:fldSimple>
+      <w:r>
+        <w:t>: Histograms of the numerical features within the dataset</w:t>
+      </w:r>
+    </w:p>
+    <w:p>
+      <w:pPr>
         <w:pStyle w:val="Heading3"/>
+        <w:jc w:val="both"/>
+        <w:rPr>
+          <w:rFonts w:cs="Segoe UI"/>
+        </w:rPr>
       </w:pPr>
     </w:p>
     <w:p>
       <w:pPr>
         <w:pStyle w:val="Heading3"/>
+        <w:jc w:val="both"/>
+        <w:rPr>
+          <w:rFonts w:cs="Segoe UI"/>
+        </w:rPr>
       </w:pPr>
     </w:p>
     <w:p>
       <w:pPr>
         <w:pStyle w:val="Heading3"/>
-      </w:pPr>
-      <w:r>
-        <w:lastRenderedPageBreak/>
+        <w:jc w:val="both"/>
+        <w:rPr>
+          <w:rFonts w:cs="Segoe UI"/>
+        </w:rPr>
+      </w:pPr>
+      <w:r>
+        <w:rPr>
+          <w:rFonts w:cs="Segoe UI"/>
+        </w:rPr>
         <w:t>2.2.3 Correlation Matrix</w:t>
       </w:r>
     </w:p>
     <w:p>
       <w:pPr>
         <w:pStyle w:val="Heading3"/>
-        <w:rPr>
-          <w:rFonts w:asciiTheme="minorHAnsi" w:eastAsiaTheme="minorHAnsi" w:hAnsiTheme="minorHAnsi" w:cstheme="minorBidi"/>
+        <w:jc w:val="both"/>
+        <w:rPr>
+          <w:rFonts w:eastAsiaTheme="minorHAnsi" w:cs="Segoe UI"/>
           <w:b w:val="0"/>
           <w:bCs w:val="0"/>
           <w:sz w:val="24"/>
@@ -3312,7 +4111,7 @@
       </w:pPr>
       <w:r>
         <w:rPr>
-          <w:rFonts w:asciiTheme="minorHAnsi" w:eastAsiaTheme="minorHAnsi" w:hAnsiTheme="minorHAnsi" w:cstheme="minorBidi"/>
+          <w:rFonts w:eastAsiaTheme="minorHAnsi" w:cs="Segoe UI"/>
           <w:b w:val="0"/>
           <w:bCs w:val="0"/>
           <w:sz w:val="24"/>
@@ -3323,7 +4122,7 @@
       </w:r>
       <w:r>
         <w:rPr>
-          <w:rFonts w:asciiTheme="minorHAnsi" w:eastAsiaTheme="minorHAnsi" w:hAnsiTheme="minorHAnsi" w:cstheme="minorBidi"/>
+          <w:rFonts w:eastAsiaTheme="minorHAnsi" w:cs="Segoe UI"/>
           <w:b w:val="0"/>
           <w:bCs w:val="0"/>
           <w:sz w:val="24"/>
@@ -3338,8 +4137,15 @@
         <w:pStyle w:val="Heading3"/>
         <w:keepNext/>
         <w:jc w:val="center"/>
-      </w:pPr>
-      <w:r>
+        <w:rPr>
+          <w:rFonts w:cs="Segoe UI"/>
+        </w:rPr>
+      </w:pPr>
+      <w:r>
+        <w:rPr>
+          <w:rFonts w:cs="Segoe UI"/>
+          <w:noProof/>
+        </w:rPr>
         <w:drawing>
           <wp:inline distT="0" distB="0" distL="0" distR="0" wp14:anchorId="78EDA659" wp14:editId="52C55D8A">
             <wp:extent cx="4965700" cy="4439737"/>
@@ -3388,47 +4194,109 @@
       <w:pPr>
         <w:pStyle w:val="Caption"/>
         <w:jc w:val="center"/>
-      </w:pPr>
-      <w:r>
+        <w:rPr>
+          <w:rFonts w:ascii="Segoe UI" w:hAnsi="Segoe UI" w:cs="Segoe UI"/>
+        </w:rPr>
+      </w:pPr>
+      <w:r>
+        <w:rPr>
+          <w:rFonts w:ascii="Segoe UI" w:hAnsi="Segoe UI" w:cs="Segoe UI"/>
+        </w:rPr>
         <w:t xml:space="preserve">Figure </w:t>
       </w:r>
-      <w:fldSimple w:instr=" SEQ Figure \* ARABIC ">
-        <w:r>
-          <w:rPr>
-            <w:noProof/>
-          </w:rPr>
-          <w:t>2</w:t>
-        </w:r>
-      </w:fldSimple>
-      <w:r>
+      <w:r>
+        <w:rPr>
+          <w:rFonts w:ascii="Segoe UI" w:hAnsi="Segoe UI" w:cs="Segoe UI"/>
+        </w:rPr>
+        <w:fldChar w:fldCharType="begin"/>
+      </w:r>
+      <w:r>
+        <w:rPr>
+          <w:rFonts w:ascii="Segoe UI" w:hAnsi="Segoe UI" w:cs="Segoe UI"/>
+        </w:rPr>
+        <w:instrText xml:space="preserve"> SEQ Figure \* ARABIC </w:instrText>
+      </w:r>
+      <w:r>
+        <w:rPr>
+          <w:rFonts w:ascii="Segoe UI" w:hAnsi="Segoe UI" w:cs="Segoe UI"/>
+        </w:rPr>
+        <w:fldChar w:fldCharType="separate"/>
+      </w:r>
+      <w:r>
+        <w:rPr>
+          <w:rFonts w:ascii="Segoe UI" w:hAnsi="Segoe UI" w:cs="Segoe UI"/>
+          <w:noProof/>
+        </w:rPr>
+        <w:t>4</w:t>
+      </w:r>
+      <w:r>
+        <w:rPr>
+          <w:rFonts w:ascii="Segoe UI" w:hAnsi="Segoe UI" w:cs="Segoe UI"/>
+          <w:noProof/>
+        </w:rPr>
+        <w:fldChar w:fldCharType="end"/>
+      </w:r>
+      <w:r>
+        <w:rPr>
+          <w:rFonts w:ascii="Segoe UI" w:hAnsi="Segoe UI" w:cs="Segoe UI"/>
+        </w:rPr>
         <w:t>: Top 10 features</w:t>
       </w:r>
       <w:r>
+        <w:rPr>
+          <w:rFonts w:ascii="Segoe UI" w:hAnsi="Segoe UI" w:cs="Segoe UI"/>
+        </w:rPr>
         <w:t xml:space="preserve"> with a</w:t>
       </w:r>
       <w:r>
+        <w:rPr>
+          <w:rFonts w:ascii="Segoe UI" w:hAnsi="Segoe UI" w:cs="Segoe UI"/>
+        </w:rPr>
         <w:t xml:space="preserve"> </w:t>
       </w:r>
       <w:proofErr w:type="gramStart"/>
       <w:r>
+        <w:rPr>
+          <w:rFonts w:ascii="Segoe UI" w:hAnsi="Segoe UI" w:cs="Segoe UI"/>
+        </w:rPr>
         <w:t xml:space="preserve">positive </w:t>
       </w:r>
       <w:r>
+        <w:rPr>
+          <w:rFonts w:ascii="Segoe UI" w:hAnsi="Segoe UI" w:cs="Segoe UI"/>
+        </w:rPr>
         <w:t xml:space="preserve"> correlation</w:t>
       </w:r>
       <w:proofErr w:type="gramEnd"/>
       <w:r>
+        <w:rPr>
+          <w:rFonts w:ascii="Segoe UI" w:hAnsi="Segoe UI" w:cs="Segoe UI"/>
+        </w:rPr>
         <w:t xml:space="preserve"> with churn</w:t>
       </w:r>
     </w:p>
-    <w:p/>
+    <w:p>
+      <w:pPr>
+        <w:jc w:val="both"/>
+        <w:rPr>
+          <w:rFonts w:ascii="Segoe UI" w:hAnsi="Segoe UI" w:cs="Segoe UI"/>
+        </w:rPr>
+      </w:pPr>
+    </w:p>
     <w:p>
       <w:pPr>
         <w:pStyle w:val="Heading3"/>
         <w:keepNext/>
-        <w:jc w:val="center"/>
-      </w:pPr>
-      <w:r>
+        <w:jc w:val="both"/>
+        <w:rPr>
+          <w:rFonts w:cs="Segoe UI"/>
+        </w:rPr>
+      </w:pPr>
+      <w:r>
+        <w:rPr>
+          <w:rFonts w:cs="Segoe UI"/>
+          <w:noProof/>
+        </w:rPr>
         <w:lastRenderedPageBreak/>
         <w:drawing>
           <wp:inline distT="0" distB="0" distL="0" distR="0" wp14:anchorId="5025B8B6" wp14:editId="56038CEA">
@@ -3470,103 +4338,205 @@
     <w:p>
       <w:pPr>
         <w:pStyle w:val="Caption"/>
-        <w:jc w:val="center"/>
-      </w:pPr>
-      <w:r>
+        <w:jc w:val="both"/>
+        <w:rPr>
+          <w:rFonts w:ascii="Segoe UI" w:hAnsi="Segoe UI" w:cs="Segoe UI"/>
+        </w:rPr>
+      </w:pPr>
+      <w:r>
+        <w:rPr>
+          <w:rFonts w:ascii="Segoe UI" w:hAnsi="Segoe UI" w:cs="Segoe UI"/>
+        </w:rPr>
         <w:t xml:space="preserve">Figure </w:t>
       </w:r>
-      <w:fldSimple w:instr=" SEQ Figure \* ARABIC ">
-        <w:r>
-          <w:rPr>
-            <w:noProof/>
-          </w:rPr>
-          <w:t>3</w:t>
-        </w:r>
-      </w:fldSimple>
-      <w:r>
+      <w:r>
+        <w:rPr>
+          <w:rFonts w:ascii="Segoe UI" w:hAnsi="Segoe UI" w:cs="Segoe UI"/>
+        </w:rPr>
+        <w:fldChar w:fldCharType="begin"/>
+      </w:r>
+      <w:r>
+        <w:rPr>
+          <w:rFonts w:ascii="Segoe UI" w:hAnsi="Segoe UI" w:cs="Segoe UI"/>
+        </w:rPr>
+        <w:instrText xml:space="preserve"> SEQ Figure \* ARABIC </w:instrText>
+      </w:r>
+      <w:r>
+        <w:rPr>
+          <w:rFonts w:ascii="Segoe UI" w:hAnsi="Segoe UI" w:cs="Segoe UI"/>
+        </w:rPr>
+        <w:fldChar w:fldCharType="separate"/>
+      </w:r>
+      <w:r>
+        <w:rPr>
+          <w:rFonts w:ascii="Segoe UI" w:hAnsi="Segoe UI" w:cs="Segoe UI"/>
+          <w:noProof/>
+        </w:rPr>
+        <w:t>5</w:t>
+      </w:r>
+      <w:r>
+        <w:rPr>
+          <w:rFonts w:ascii="Segoe UI" w:hAnsi="Segoe UI" w:cs="Segoe UI"/>
+          <w:noProof/>
+        </w:rPr>
+        <w:fldChar w:fldCharType="end"/>
+      </w:r>
+      <w:r>
+        <w:rPr>
+          <w:rFonts w:ascii="Segoe UI" w:hAnsi="Segoe UI" w:cs="Segoe UI"/>
+        </w:rPr>
         <w:t>: Top 10 features that have a negative correlation with churn</w:t>
       </w:r>
     </w:p>
     <w:p>
       <w:pPr>
         <w:pStyle w:val="Heading3"/>
+        <w:jc w:val="both"/>
+        <w:rPr>
+          <w:rFonts w:cs="Segoe UI"/>
+        </w:rPr>
       </w:pPr>
     </w:p>
     <w:p>
       <w:pPr>
         <w:pStyle w:val="Heading3"/>
+        <w:jc w:val="both"/>
+        <w:rPr>
+          <w:rFonts w:cs="Segoe UI"/>
+        </w:rPr>
       </w:pPr>
     </w:p>
     <w:p>
       <w:pPr>
         <w:pStyle w:val="Heading3"/>
+        <w:jc w:val="both"/>
+        <w:rPr>
+          <w:rFonts w:cs="Segoe UI"/>
+        </w:rPr>
       </w:pPr>
     </w:p>
     <w:p>
       <w:pPr>
         <w:pStyle w:val="Heading3"/>
+        <w:jc w:val="both"/>
+        <w:rPr>
+          <w:rFonts w:cs="Segoe UI"/>
+        </w:rPr>
       </w:pPr>
     </w:p>
     <w:p>
       <w:pPr>
         <w:pStyle w:val="Heading3"/>
+        <w:jc w:val="both"/>
+        <w:rPr>
+          <w:rFonts w:cs="Segoe UI"/>
+        </w:rPr>
       </w:pPr>
     </w:p>
     <w:p>
       <w:pPr>
         <w:pStyle w:val="Heading3"/>
+        <w:jc w:val="both"/>
+        <w:rPr>
+          <w:rFonts w:cs="Segoe UI"/>
+        </w:rPr>
       </w:pPr>
     </w:p>
     <w:p>
       <w:pPr>
         <w:pStyle w:val="Heading3"/>
+        <w:jc w:val="both"/>
+        <w:rPr>
+          <w:rFonts w:cs="Segoe UI"/>
+        </w:rPr>
       </w:pPr>
     </w:p>
     <w:p>
       <w:pPr>
         <w:pStyle w:val="Heading3"/>
+        <w:jc w:val="both"/>
+        <w:rPr>
+          <w:rFonts w:cs="Segoe UI"/>
+        </w:rPr>
       </w:pPr>
     </w:p>
     <w:p>
       <w:pPr>
         <w:pStyle w:val="Heading3"/>
+        <w:jc w:val="both"/>
+        <w:rPr>
+          <w:rFonts w:cs="Segoe UI"/>
+        </w:rPr>
       </w:pPr>
     </w:p>
     <w:p>
       <w:pPr>
         <w:pStyle w:val="Heading3"/>
+        <w:jc w:val="both"/>
+        <w:rPr>
+          <w:rFonts w:cs="Segoe UI"/>
+        </w:rPr>
       </w:pPr>
     </w:p>
     <w:p>
       <w:pPr>
         <w:pStyle w:val="Heading3"/>
+        <w:jc w:val="both"/>
+        <w:rPr>
+          <w:rFonts w:cs="Segoe UI"/>
+        </w:rPr>
       </w:pPr>
     </w:p>
     <w:p>
       <w:pPr>
         <w:pStyle w:val="Heading3"/>
+        <w:jc w:val="both"/>
+        <w:rPr>
+          <w:rFonts w:cs="Segoe UI"/>
+        </w:rPr>
       </w:pPr>
     </w:p>
     <w:p>
       <w:pPr>
         <w:pStyle w:val="Heading3"/>
-      </w:pPr>
-      <w:r>
+        <w:jc w:val="both"/>
+        <w:rPr>
+          <w:rFonts w:cs="Segoe UI"/>
+        </w:rPr>
+      </w:pPr>
+      <w:r>
+        <w:rPr>
+          <w:rFonts w:cs="Segoe UI"/>
+        </w:rPr>
         <w:lastRenderedPageBreak/>
         <w:t>2.2.</w:t>
       </w:r>
       <w:r>
+        <w:rPr>
+          <w:rFonts w:cs="Segoe UI"/>
+        </w:rPr>
         <w:t>4</w:t>
       </w:r>
       <w:r>
+        <w:rPr>
+          <w:rFonts w:cs="Segoe UI"/>
+        </w:rPr>
         <w:t xml:space="preserve"> Pair Plot</w:t>
       </w:r>
     </w:p>
     <w:p>
       <w:pPr>
         <w:pStyle w:val="Heading3"/>
-      </w:pPr>
-      <w:r>
+        <w:jc w:val="both"/>
+        <w:rPr>
+          <w:rFonts w:cs="Segoe UI"/>
+        </w:rPr>
+      </w:pPr>
+      <w:r>
+        <w:rPr>
+          <w:rFonts w:cs="Segoe UI"/>
+          <w:noProof/>
+        </w:rPr>
         <w:drawing>
           <wp:inline distT="0" distB="0" distL="0" distR="0" wp14:anchorId="6D900F90" wp14:editId="28480BCE">
             <wp:extent cx="5499100" cy="5231163"/>
@@ -3606,6 +4576,7 @@
     </w:p>
     <w:p>
       <w:pPr>
+        <w:jc w:val="both"/>
         <w:rPr>
           <w:rFonts w:ascii="Segoe UI" w:hAnsi="Segoe UI" w:cs="Segoe UI"/>
         </w:rPr>
@@ -3614,20 +4585,59 @@
     <w:p>
       <w:pPr>
         <w:pStyle w:val="Heading2"/>
-      </w:pPr>
-      <w:r>
+        <w:jc w:val="both"/>
+        <w:rPr>
+          <w:rFonts w:cs="Segoe UI"/>
+        </w:rPr>
+      </w:pPr>
+      <w:r>
+        <w:rPr>
+          <w:rFonts w:cs="Segoe UI"/>
+        </w:rPr>
         <w:t>2.3 Feature selection</w:t>
       </w:r>
     </w:p>
-    <w:p/>
-    <w:p>
-      <w:r>
+    <w:p>
+      <w:pPr>
+        <w:jc w:val="both"/>
+        <w:rPr>
+          <w:rFonts w:ascii="Segoe UI" w:hAnsi="Segoe UI" w:cs="Segoe UI"/>
+        </w:rPr>
+      </w:pPr>
+    </w:p>
+    <w:p>
+      <w:pPr>
+        <w:jc w:val="both"/>
+        <w:rPr>
+          <w:rFonts w:ascii="Segoe UI" w:hAnsi="Segoe UI" w:cs="Segoe UI"/>
+        </w:rPr>
+      </w:pPr>
+      <w:r>
+        <w:rPr>
+          <w:rFonts w:ascii="Segoe UI" w:hAnsi="Segoe UI" w:cs="Segoe UI"/>
+        </w:rPr>
         <w:t xml:space="preserve">In order to pick the best features, I created 3 different datasets and then trained a model using 5-fold cross validation to find the best dataset to use for hyperparameter tuning. </w:t>
       </w:r>
     </w:p>
-    <w:p/>
-    <w:p>
-      <w:r>
+    <w:p>
+      <w:pPr>
+        <w:jc w:val="both"/>
+        <w:rPr>
+          <w:rFonts w:ascii="Segoe UI" w:hAnsi="Segoe UI" w:cs="Segoe UI"/>
+        </w:rPr>
+      </w:pPr>
+    </w:p>
+    <w:p>
+      <w:pPr>
+        <w:jc w:val="both"/>
+        <w:rPr>
+          <w:rFonts w:ascii="Segoe UI" w:hAnsi="Segoe UI" w:cs="Segoe UI"/>
+        </w:rPr>
+      </w:pPr>
+      <w:r>
+        <w:rPr>
+          <w:rFonts w:ascii="Segoe UI" w:hAnsi="Segoe UI" w:cs="Segoe UI"/>
+        </w:rPr>
         <w:t xml:space="preserve">The datasets that I created were: </w:t>
       </w:r>
     </w:p>
@@ -3638,8 +4648,15 @@
           <w:ilvl w:val="1"/>
           <w:numId w:val="2"/>
         </w:numPr>
-      </w:pPr>
-      <w:r>
+        <w:jc w:val="both"/>
+        <w:rPr>
+          <w:rFonts w:ascii="Segoe UI" w:hAnsi="Segoe UI" w:cs="Segoe UI"/>
+        </w:rPr>
+      </w:pPr>
+      <w:r>
+        <w:rPr>
+          <w:rFonts w:ascii="Segoe UI" w:hAnsi="Segoe UI" w:cs="Segoe UI"/>
+        </w:rPr>
         <w:t>Full dataset – all features</w:t>
       </w:r>
     </w:p>
@@ -3650,8 +4667,15 @@
           <w:ilvl w:val="1"/>
           <w:numId w:val="2"/>
         </w:numPr>
-      </w:pPr>
-      <w:r>
+        <w:jc w:val="both"/>
+        <w:rPr>
+          <w:rFonts w:ascii="Segoe UI" w:hAnsi="Segoe UI" w:cs="Segoe UI"/>
+        </w:rPr>
+      </w:pPr>
+      <w:r>
+        <w:rPr>
+          <w:rFonts w:ascii="Segoe UI" w:hAnsi="Segoe UI" w:cs="Segoe UI"/>
+        </w:rPr>
         <w:t>Top 10 features that correlated with churn</w:t>
       </w:r>
     </w:p>
@@ -3662,21 +4686,49 @@
           <w:ilvl w:val="1"/>
           <w:numId w:val="2"/>
         </w:numPr>
-      </w:pPr>
-      <w:r>
+        <w:jc w:val="both"/>
+        <w:rPr>
+          <w:rFonts w:ascii="Segoe UI" w:hAnsi="Segoe UI" w:cs="Segoe UI"/>
+        </w:rPr>
+      </w:pPr>
+      <w:r>
+        <w:rPr>
+          <w:rFonts w:ascii="Segoe UI" w:hAnsi="Segoe UI" w:cs="Segoe UI"/>
+        </w:rPr>
         <w:t>Recursive Feature Elimination (RFE)</w:t>
       </w:r>
     </w:p>
-    <w:p/>
-    <w:p>
-      <w:r>
-        <w:t xml:space="preserve">Additionally, RFE is a </w:t>
-      </w:r>
-      <w:r>
-        <w:t>is a feature selection method that fits a model and removes the weakest feature (or features) until the specified number of features is reached. Features are ranked by the model’s</w:t>
-      </w:r>
-      <w:r>
-        <w:rPr>
+    <w:p>
+      <w:pPr>
+        <w:jc w:val="both"/>
+        <w:rPr>
+          <w:rFonts w:ascii="Segoe UI" w:hAnsi="Segoe UI" w:cs="Segoe UI"/>
+        </w:rPr>
+      </w:pPr>
+    </w:p>
+    <w:p>
+      <w:pPr>
+        <w:jc w:val="both"/>
+        <w:rPr>
+          <w:rFonts w:ascii="Segoe UI" w:hAnsi="Segoe UI" w:cs="Segoe UI"/>
+        </w:rPr>
+      </w:pPr>
+      <w:r>
+        <w:rPr>
+          <w:rFonts w:ascii="Segoe UI" w:hAnsi="Segoe UI" w:cs="Segoe UI"/>
+        </w:rPr>
+        <w:t xml:space="preserve">Additionally, RFE is a is a feature selection method that fits a model and removes the weakest feature (or features) until the specified number of features is reached. Features </w:t>
+      </w:r>
+      <w:r>
+        <w:rPr>
+          <w:rFonts w:ascii="Segoe UI" w:hAnsi="Segoe UI" w:cs="Segoe UI"/>
+        </w:rPr>
+        <w:lastRenderedPageBreak/>
+        <w:t>are ranked by the model’s</w:t>
+      </w:r>
+      <w:r>
+        <w:rPr>
+          <w:rFonts w:ascii="Segoe UI" w:hAnsi="Segoe UI" w:cs="Segoe UI"/>
           <w:b/>
           <w:bCs/>
         </w:rPr>
@@ -3685,6 +4737,7 @@
       <w:proofErr w:type="spellStart"/>
       <w:r>
         <w:rPr>
+          <w:rFonts w:ascii="Segoe UI" w:hAnsi="Segoe UI" w:cs="Segoe UI"/>
           <w:b/>
           <w:bCs/>
         </w:rPr>
@@ -3693,20 +4746,28 @@
       <w:proofErr w:type="spellEnd"/>
       <w:r>
         <w:rPr>
+          <w:rFonts w:ascii="Segoe UI" w:hAnsi="Segoe UI" w:cs="Segoe UI"/>
           <w:b/>
           <w:bCs/>
         </w:rPr>
         <w:t xml:space="preserve">_ </w:t>
       </w:r>
       <w:r>
+        <w:rPr>
+          <w:rFonts w:ascii="Segoe UI" w:hAnsi="Segoe UI" w:cs="Segoe UI"/>
+        </w:rPr>
         <w:t xml:space="preserve">or </w:t>
       </w:r>
       <w:proofErr w:type="spellStart"/>
       <w:r>
+        <w:rPr>
+          <w:rFonts w:ascii="Segoe UI" w:hAnsi="Segoe UI" w:cs="Segoe UI"/>
+        </w:rPr>
         <w:t>f</w:t>
       </w:r>
       <w:r>
         <w:rPr>
+          <w:rFonts w:ascii="Segoe UI" w:hAnsi="Segoe UI" w:cs="Segoe UI"/>
           <w:b/>
           <w:bCs/>
         </w:rPr>
@@ -3715,54 +4776,107 @@
       <w:proofErr w:type="spellEnd"/>
       <w:r>
         <w:rPr>
+          <w:rFonts w:ascii="Segoe UI" w:hAnsi="Segoe UI" w:cs="Segoe UI"/>
           <w:b/>
           <w:bCs/>
         </w:rPr>
         <w:t>_</w:t>
       </w:r>
       <w:r>
+        <w:rPr>
+          <w:rFonts w:ascii="Segoe UI" w:hAnsi="Segoe UI" w:cs="Segoe UI"/>
+        </w:rPr>
         <w:t xml:space="preserve"> attributes, and by recursively</w:t>
       </w:r>
       <w:r>
+        <w:rPr>
+          <w:rFonts w:ascii="Segoe UI" w:hAnsi="Segoe UI" w:cs="Segoe UI"/>
+        </w:rPr>
         <w:t xml:space="preserve"> </w:t>
       </w:r>
       <w:r>
-        <w:lastRenderedPageBreak/>
+        <w:rPr>
+          <w:rFonts w:ascii="Segoe UI" w:hAnsi="Segoe UI" w:cs="Segoe UI"/>
+        </w:rPr>
         <w:t>eliminating a small number of features per loop, RFE attempts to eliminate dependencies and collinearity that may exist in the model.</w:t>
       </w:r>
     </w:p>
-    <w:p/>
-    <w:p>
-      <w:r>
+    <w:p>
+      <w:pPr>
+        <w:jc w:val="both"/>
+        <w:rPr>
+          <w:rFonts w:ascii="Segoe UI" w:hAnsi="Segoe UI" w:cs="Segoe UI"/>
+        </w:rPr>
+      </w:pPr>
+    </w:p>
+    <w:p>
+      <w:pPr>
+        <w:jc w:val="both"/>
+        <w:rPr>
+          <w:rFonts w:ascii="Segoe UI" w:hAnsi="Segoe UI" w:cs="Segoe UI"/>
+        </w:rPr>
+      </w:pPr>
+      <w:r>
+        <w:rPr>
+          <w:rFonts w:ascii="Segoe UI" w:hAnsi="Segoe UI" w:cs="Segoe UI"/>
+        </w:rPr>
         <w:t xml:space="preserve">In order to optimise RFE, I chose different base models to implement the feature selection and then trained and computed the AUC scores for the different datasets using </w:t>
       </w:r>
       <w:proofErr w:type="spellStart"/>
       <w:r>
+        <w:rPr>
+          <w:rFonts w:ascii="Segoe UI" w:hAnsi="Segoe UI" w:cs="Segoe UI"/>
+        </w:rPr>
         <w:t>LightGBM</w:t>
       </w:r>
       <w:proofErr w:type="spellEnd"/>
       <w:r>
+        <w:rPr>
+          <w:rFonts w:ascii="Segoe UI" w:hAnsi="Segoe UI" w:cs="Segoe UI"/>
+        </w:rPr>
         <w:t xml:space="preserve"> model. I found that the </w:t>
       </w:r>
       <w:proofErr w:type="spellStart"/>
       <w:r>
+        <w:rPr>
+          <w:rFonts w:ascii="Segoe UI" w:hAnsi="Segoe UI" w:cs="Segoe UI"/>
+        </w:rPr>
         <w:t>XGBoost</w:t>
       </w:r>
       <w:proofErr w:type="spellEnd"/>
       <w:r>
+        <w:rPr>
+          <w:rFonts w:ascii="Segoe UI" w:hAnsi="Segoe UI" w:cs="Segoe UI"/>
+        </w:rPr>
         <w:t xml:space="preserve"> model had the highest AUC score on average, with a score of 94%. (</w:t>
       </w:r>
       <w:proofErr w:type="gramStart"/>
       <w:r>
+        <w:rPr>
+          <w:rFonts w:ascii="Segoe UI" w:hAnsi="Segoe UI" w:cs="Segoe UI"/>
+        </w:rPr>
         <w:t>see</w:t>
       </w:r>
       <w:proofErr w:type="gramEnd"/>
       <w:r>
+        <w:rPr>
+          <w:rFonts w:ascii="Segoe UI" w:hAnsi="Segoe UI" w:cs="Segoe UI"/>
+        </w:rPr>
         <w:t xml:space="preserve"> figure) </w:t>
       </w:r>
     </w:p>
     <w:p>
-      <w:r>
+      <w:pPr>
+        <w:jc w:val="both"/>
+        <w:rPr>
+          <w:rFonts w:ascii="Segoe UI" w:hAnsi="Segoe UI" w:cs="Segoe UI"/>
+        </w:rPr>
+      </w:pPr>
+      <w:r>
+        <w:rPr>
+          <w:rFonts w:ascii="Segoe UI" w:hAnsi="Segoe UI" w:cs="Segoe UI"/>
+          <w:noProof/>
+        </w:rPr>
         <w:drawing>
           <wp:inline distT="0" distB="0" distL="0" distR="0" wp14:anchorId="41C359FC" wp14:editId="4CC970C9">
             <wp:extent cx="5448300" cy="2966085"/>
@@ -3809,6 +4923,7 @@
     </w:p>
     <w:p>
       <w:pPr>
+        <w:jc w:val="both"/>
         <w:rPr>
           <w:rFonts w:ascii="Segoe UI" w:hAnsi="Segoe UI" w:cs="Segoe UI"/>
         </w:rPr>
@@ -3844,6 +4959,7 @@
     </w:p>
     <w:p>
       <w:pPr>
+        <w:jc w:val="both"/>
         <w:rPr>
           <w:rFonts w:ascii="Segoe UI" w:hAnsi="Segoe UI" w:cs="Segoe UI"/>
         </w:rPr>
@@ -3871,8 +4987,9 @@
           <w:tab w:val="left" w:pos="14656"/>
         </w:tabs>
         <w:wordWrap w:val="0"/>
-        <w:rPr>
-          <w:rFonts w:ascii="var(--jp-code-font-family)" w:eastAsia="Times New Roman" w:hAnsi="var(--jp-code-font-family)" w:cs="Courier New"/>
+        <w:jc w:val="both"/>
+        <w:rPr>
+          <w:rFonts w:ascii="Segoe UI" w:eastAsia="Times New Roman" w:hAnsi="Segoe UI" w:cs="Segoe UI"/>
           <w:sz w:val="20"/>
           <w:szCs w:val="20"/>
           <w:lang w:eastAsia="en-GB"/>
@@ -3880,7 +4997,7 @@
       </w:pPr>
       <w:r>
         <w:rPr>
-          <w:rFonts w:ascii="var(--jp-code-font-family)" w:eastAsia="Times New Roman" w:hAnsi="var(--jp-code-font-family)" w:cs="Courier New"/>
+          <w:rFonts w:ascii="Segoe UI" w:eastAsia="Times New Roman" w:hAnsi="Segoe UI" w:cs="Segoe UI"/>
           <w:sz w:val="20"/>
           <w:szCs w:val="20"/>
           <w:lang w:eastAsia="en-GB"/>
@@ -3890,7 +5007,7 @@
       <w:proofErr w:type="spellStart"/>
       <w:r>
         <w:rPr>
-          <w:rFonts w:ascii="var(--jp-code-font-family)" w:eastAsia="Times New Roman" w:hAnsi="var(--jp-code-font-family)" w:cs="Courier New"/>
+          <w:rFonts w:ascii="Segoe UI" w:eastAsia="Times New Roman" w:hAnsi="Segoe UI" w:cs="Segoe UI"/>
           <w:sz w:val="20"/>
           <w:szCs w:val="20"/>
           <w:lang w:eastAsia="en-GB"/>
@@ -3900,7 +5017,7 @@
       <w:proofErr w:type="spellEnd"/>
       <w:r>
         <w:rPr>
-          <w:rFonts w:ascii="var(--jp-code-font-family)" w:eastAsia="Times New Roman" w:hAnsi="var(--jp-code-font-family)" w:cs="Courier New"/>
+          <w:rFonts w:ascii="Segoe UI" w:eastAsia="Times New Roman" w:hAnsi="Segoe UI" w:cs="Segoe UI"/>
           <w:sz w:val="20"/>
           <w:szCs w:val="20"/>
           <w:lang w:eastAsia="en-GB"/>
@@ -3930,8 +5047,9 @@
           <w:tab w:val="left" w:pos="14656"/>
         </w:tabs>
         <w:wordWrap w:val="0"/>
-        <w:rPr>
-          <w:rFonts w:ascii="var(--jp-code-font-family)" w:eastAsia="Times New Roman" w:hAnsi="var(--jp-code-font-family)" w:cs="Courier New"/>
+        <w:jc w:val="both"/>
+        <w:rPr>
+          <w:rFonts w:ascii="Segoe UI" w:eastAsia="Times New Roman" w:hAnsi="Segoe UI" w:cs="Segoe UI"/>
           <w:sz w:val="20"/>
           <w:szCs w:val="20"/>
           <w:lang w:eastAsia="en-GB"/>
@@ -3939,7 +5057,7 @@
       </w:pPr>
       <w:r>
         <w:rPr>
-          <w:rFonts w:ascii="var(--jp-code-font-family)" w:eastAsia="Times New Roman" w:hAnsi="var(--jp-code-font-family)" w:cs="Courier New"/>
+          <w:rFonts w:ascii="Segoe UI" w:eastAsia="Times New Roman" w:hAnsi="Segoe UI" w:cs="Segoe UI"/>
           <w:sz w:val="20"/>
           <w:szCs w:val="20"/>
           <w:lang w:eastAsia="en-GB"/>
@@ -3949,7 +5067,7 @@
       <w:proofErr w:type="spellStart"/>
       <w:r>
         <w:rPr>
-          <w:rFonts w:ascii="var(--jp-code-font-family)" w:eastAsia="Times New Roman" w:hAnsi="var(--jp-code-font-family)" w:cs="Courier New"/>
+          <w:rFonts w:ascii="Segoe UI" w:eastAsia="Times New Roman" w:hAnsi="Segoe UI" w:cs="Segoe UI"/>
           <w:sz w:val="20"/>
           <w:szCs w:val="20"/>
           <w:lang w:eastAsia="en-GB"/>
@@ -3959,7 +5077,7 @@
       <w:proofErr w:type="spellEnd"/>
       <w:r>
         <w:rPr>
-          <w:rFonts w:ascii="var(--jp-code-font-family)" w:eastAsia="Times New Roman" w:hAnsi="var(--jp-code-font-family)" w:cs="Courier New"/>
+          <w:rFonts w:ascii="Segoe UI" w:eastAsia="Times New Roman" w:hAnsi="Segoe UI" w:cs="Segoe UI"/>
           <w:sz w:val="20"/>
           <w:szCs w:val="20"/>
           <w:lang w:eastAsia="en-GB"/>
@@ -3989,8 +5107,9 @@
           <w:tab w:val="left" w:pos="14656"/>
         </w:tabs>
         <w:wordWrap w:val="0"/>
-        <w:rPr>
-          <w:rFonts w:ascii="var(--jp-code-font-family)" w:eastAsia="Times New Roman" w:hAnsi="var(--jp-code-font-family)" w:cs="Courier New"/>
+        <w:jc w:val="both"/>
+        <w:rPr>
+          <w:rFonts w:ascii="Segoe UI" w:eastAsia="Times New Roman" w:hAnsi="Segoe UI" w:cs="Segoe UI"/>
           <w:sz w:val="20"/>
           <w:szCs w:val="20"/>
           <w:lang w:eastAsia="en-GB"/>
@@ -3998,7 +5117,7 @@
       </w:pPr>
       <w:r>
         <w:rPr>
-          <w:rFonts w:ascii="var(--jp-code-font-family)" w:eastAsia="Times New Roman" w:hAnsi="var(--jp-code-font-family)" w:cs="Courier New"/>
+          <w:rFonts w:ascii="Segoe UI" w:eastAsia="Times New Roman" w:hAnsi="Segoe UI" w:cs="Segoe UI"/>
           <w:sz w:val="20"/>
           <w:szCs w:val="20"/>
           <w:lang w:eastAsia="en-GB"/>
@@ -4008,7 +5127,7 @@
       <w:proofErr w:type="spellStart"/>
       <w:r>
         <w:rPr>
-          <w:rFonts w:ascii="var(--jp-code-font-family)" w:eastAsia="Times New Roman" w:hAnsi="var(--jp-code-font-family)" w:cs="Courier New"/>
+          <w:rFonts w:ascii="Segoe UI" w:eastAsia="Times New Roman" w:hAnsi="Segoe UI" w:cs="Segoe UI"/>
           <w:sz w:val="20"/>
           <w:szCs w:val="20"/>
           <w:lang w:eastAsia="en-GB"/>
@@ -4018,7 +5137,7 @@
       <w:proofErr w:type="spellEnd"/>
       <w:r>
         <w:rPr>
-          <w:rFonts w:ascii="var(--jp-code-font-family)" w:eastAsia="Times New Roman" w:hAnsi="var(--jp-code-font-family)" w:cs="Courier New"/>
+          <w:rFonts w:ascii="Segoe UI" w:eastAsia="Times New Roman" w:hAnsi="Segoe UI" w:cs="Segoe UI"/>
           <w:sz w:val="20"/>
           <w:szCs w:val="20"/>
           <w:lang w:eastAsia="en-GB"/>
@@ -4048,8 +5167,9 @@
           <w:tab w:val="left" w:pos="14656"/>
         </w:tabs>
         <w:wordWrap w:val="0"/>
-        <w:rPr>
-          <w:rFonts w:ascii="var(--jp-code-font-family)" w:eastAsia="Times New Roman" w:hAnsi="var(--jp-code-font-family)" w:cs="Courier New"/>
+        <w:jc w:val="both"/>
+        <w:rPr>
+          <w:rFonts w:ascii="Segoe UI" w:eastAsia="Times New Roman" w:hAnsi="Segoe UI" w:cs="Segoe UI"/>
           <w:sz w:val="20"/>
           <w:szCs w:val="20"/>
           <w:lang w:eastAsia="en-GB"/>
@@ -4057,7 +5177,7 @@
       </w:pPr>
       <w:r>
         <w:rPr>
-          <w:rFonts w:ascii="var(--jp-code-font-family)" w:eastAsia="Times New Roman" w:hAnsi="var(--jp-code-font-family)" w:cs="Courier New"/>
+          <w:rFonts w:ascii="Segoe UI" w:eastAsia="Times New Roman" w:hAnsi="Segoe UI" w:cs="Segoe UI"/>
           <w:sz w:val="20"/>
           <w:szCs w:val="20"/>
           <w:lang w:eastAsia="en-GB"/>
@@ -4067,7 +5187,7 @@
       <w:proofErr w:type="spellStart"/>
       <w:r>
         <w:rPr>
-          <w:rFonts w:ascii="var(--jp-code-font-family)" w:eastAsia="Times New Roman" w:hAnsi="var(--jp-code-font-family)" w:cs="Courier New"/>
+          <w:rFonts w:ascii="Segoe UI" w:eastAsia="Times New Roman" w:hAnsi="Segoe UI" w:cs="Segoe UI"/>
           <w:sz w:val="20"/>
           <w:szCs w:val="20"/>
           <w:lang w:eastAsia="en-GB"/>
@@ -4077,7 +5197,7 @@
       <w:proofErr w:type="spellEnd"/>
       <w:r>
         <w:rPr>
-          <w:rFonts w:ascii="var(--jp-code-font-family)" w:eastAsia="Times New Roman" w:hAnsi="var(--jp-code-font-family)" w:cs="Courier New"/>
+          <w:rFonts w:ascii="Segoe UI" w:eastAsia="Times New Roman" w:hAnsi="Segoe UI" w:cs="Segoe UI"/>
           <w:sz w:val="20"/>
           <w:szCs w:val="20"/>
           <w:lang w:eastAsia="en-GB"/>
@@ -4107,8 +5227,9 @@
           <w:tab w:val="left" w:pos="14656"/>
         </w:tabs>
         <w:wordWrap w:val="0"/>
-        <w:rPr>
-          <w:rFonts w:ascii="var(--jp-code-font-family)" w:eastAsia="Times New Roman" w:hAnsi="var(--jp-code-font-family)" w:cs="Courier New"/>
+        <w:jc w:val="both"/>
+        <w:rPr>
+          <w:rFonts w:ascii="Segoe UI" w:eastAsia="Times New Roman" w:hAnsi="Segoe UI" w:cs="Segoe UI"/>
           <w:sz w:val="20"/>
           <w:szCs w:val="20"/>
           <w:lang w:eastAsia="en-GB"/>
@@ -4116,7 +5237,7 @@
       </w:pPr>
       <w:r>
         <w:rPr>
-          <w:rFonts w:ascii="var(--jp-code-font-family)" w:eastAsia="Times New Roman" w:hAnsi="var(--jp-code-font-family)" w:cs="Courier New"/>
+          <w:rFonts w:ascii="Segoe UI" w:eastAsia="Times New Roman" w:hAnsi="Segoe UI" w:cs="Segoe UI"/>
           <w:sz w:val="20"/>
           <w:szCs w:val="20"/>
           <w:lang w:eastAsia="en-GB"/>
@@ -4126,7 +5247,7 @@
       <w:proofErr w:type="spellStart"/>
       <w:r>
         <w:rPr>
-          <w:rFonts w:ascii="var(--jp-code-font-family)" w:eastAsia="Times New Roman" w:hAnsi="var(--jp-code-font-family)" w:cs="Courier New"/>
+          <w:rFonts w:ascii="Segoe UI" w:eastAsia="Times New Roman" w:hAnsi="Segoe UI" w:cs="Segoe UI"/>
           <w:sz w:val="20"/>
           <w:szCs w:val="20"/>
           <w:lang w:eastAsia="en-GB"/>
@@ -4136,7 +5257,7 @@
       <w:proofErr w:type="spellEnd"/>
       <w:r>
         <w:rPr>
-          <w:rFonts w:ascii="var(--jp-code-font-family)" w:eastAsia="Times New Roman" w:hAnsi="var(--jp-code-font-family)" w:cs="Courier New"/>
+          <w:rFonts w:ascii="Segoe UI" w:eastAsia="Times New Roman" w:hAnsi="Segoe UI" w:cs="Segoe UI"/>
           <w:sz w:val="20"/>
           <w:szCs w:val="20"/>
           <w:lang w:eastAsia="en-GB"/>
@@ -4166,8 +5287,9 @@
           <w:tab w:val="left" w:pos="14656"/>
         </w:tabs>
         <w:wordWrap w:val="0"/>
-        <w:rPr>
-          <w:rFonts w:ascii="var(--jp-code-font-family)" w:eastAsia="Times New Roman" w:hAnsi="var(--jp-code-font-family)" w:cs="Courier New"/>
+        <w:jc w:val="both"/>
+        <w:rPr>
+          <w:rFonts w:ascii="Segoe UI" w:eastAsia="Times New Roman" w:hAnsi="Segoe UI" w:cs="Segoe UI"/>
           <w:sz w:val="20"/>
           <w:szCs w:val="20"/>
           <w:lang w:eastAsia="en-GB"/>
@@ -4175,7 +5297,7 @@
       </w:pPr>
       <w:r>
         <w:rPr>
-          <w:rFonts w:ascii="var(--jp-code-font-family)" w:eastAsia="Times New Roman" w:hAnsi="var(--jp-code-font-family)" w:cs="Courier New"/>
+          <w:rFonts w:ascii="Segoe UI" w:eastAsia="Times New Roman" w:hAnsi="Segoe UI" w:cs="Segoe UI"/>
           <w:sz w:val="20"/>
           <w:szCs w:val="20"/>
           <w:lang w:eastAsia="en-GB"/>
@@ -4205,8 +5327,9 @@
           <w:tab w:val="left" w:pos="14656"/>
         </w:tabs>
         <w:wordWrap w:val="0"/>
-        <w:rPr>
-          <w:rFonts w:ascii="var(--jp-code-font-family)" w:eastAsia="Times New Roman" w:hAnsi="var(--jp-code-font-family)" w:cs="Courier New"/>
+        <w:jc w:val="both"/>
+        <w:rPr>
+          <w:rFonts w:ascii="Segoe UI" w:eastAsia="Times New Roman" w:hAnsi="Segoe UI" w:cs="Segoe UI"/>
           <w:sz w:val="20"/>
           <w:szCs w:val="20"/>
           <w:lang w:eastAsia="en-GB"/>
@@ -4214,7 +5337,7 @@
       </w:pPr>
       <w:r>
         <w:rPr>
-          <w:rFonts w:ascii="var(--jp-code-font-family)" w:eastAsia="Times New Roman" w:hAnsi="var(--jp-code-font-family)" w:cs="Courier New"/>
+          <w:rFonts w:ascii="Segoe UI" w:eastAsia="Times New Roman" w:hAnsi="Segoe UI" w:cs="Segoe UI"/>
           <w:sz w:val="20"/>
           <w:szCs w:val="20"/>
           <w:lang w:eastAsia="en-GB"/>
@@ -4224,7 +5347,7 @@
       <w:proofErr w:type="spellStart"/>
       <w:r>
         <w:rPr>
-          <w:rFonts w:ascii="var(--jp-code-font-family)" w:eastAsia="Times New Roman" w:hAnsi="var(--jp-code-font-family)" w:cs="Courier New"/>
+          <w:rFonts w:ascii="Segoe UI" w:eastAsia="Times New Roman" w:hAnsi="Segoe UI" w:cs="Segoe UI"/>
           <w:sz w:val="20"/>
           <w:szCs w:val="20"/>
           <w:lang w:eastAsia="en-GB"/>
@@ -4234,7 +5357,7 @@
       <w:proofErr w:type="spellEnd"/>
       <w:r>
         <w:rPr>
-          <w:rFonts w:ascii="var(--jp-code-font-family)" w:eastAsia="Times New Roman" w:hAnsi="var(--jp-code-font-family)" w:cs="Courier New"/>
+          <w:rFonts w:ascii="Segoe UI" w:eastAsia="Times New Roman" w:hAnsi="Segoe UI" w:cs="Segoe UI"/>
           <w:sz w:val="20"/>
           <w:szCs w:val="20"/>
           <w:lang w:eastAsia="en-GB"/>
@@ -4244,6 +5367,7 @@
     </w:p>
     <w:p>
       <w:pPr>
+        <w:jc w:val="both"/>
         <w:rPr>
           <w:rFonts w:ascii="Segoe UI" w:hAnsi="Segoe UI" w:cs="Segoe UI"/>
         </w:rPr>
@@ -4252,40 +5376,85 @@
     <w:p>
       <w:pPr>
         <w:pStyle w:val="Heading2"/>
+        <w:jc w:val="both"/>
+        <w:rPr>
+          <w:rFonts w:cs="Segoe UI"/>
+        </w:rPr>
       </w:pPr>
     </w:p>
     <w:p>
       <w:pPr>
         <w:pStyle w:val="Heading2"/>
+        <w:jc w:val="both"/>
+        <w:rPr>
+          <w:rFonts w:cs="Segoe UI"/>
+        </w:rPr>
       </w:pPr>
     </w:p>
     <w:p>
       <w:pPr>
         <w:pStyle w:val="Heading2"/>
+        <w:jc w:val="both"/>
+        <w:rPr>
+          <w:rFonts w:cs="Segoe UI"/>
+        </w:rPr>
       </w:pPr>
     </w:p>
     <w:p>
       <w:pPr>
         <w:pStyle w:val="Heading2"/>
+        <w:jc w:val="both"/>
+        <w:rPr>
+          <w:rFonts w:cs="Segoe UI"/>
+        </w:rPr>
       </w:pPr>
     </w:p>
     <w:p>
       <w:pPr>
         <w:pStyle w:val="Heading2"/>
+        <w:jc w:val="both"/>
+        <w:rPr>
+          <w:rFonts w:cs="Segoe UI"/>
+        </w:rPr>
       </w:pPr>
     </w:p>
     <w:p>
       <w:pPr>
         <w:pStyle w:val="Heading2"/>
-      </w:pPr>
-    </w:p>
-    <w:p/>
-    <w:p/>
+        <w:jc w:val="both"/>
+        <w:rPr>
+          <w:rFonts w:cs="Segoe UI"/>
+        </w:rPr>
+      </w:pPr>
+    </w:p>
+    <w:p>
+      <w:pPr>
+        <w:jc w:val="both"/>
+        <w:rPr>
+          <w:rFonts w:ascii="Segoe UI" w:hAnsi="Segoe UI" w:cs="Segoe UI"/>
+        </w:rPr>
+      </w:pPr>
+    </w:p>
+    <w:p>
+      <w:pPr>
+        <w:jc w:val="both"/>
+        <w:rPr>
+          <w:rFonts w:ascii="Segoe UI" w:hAnsi="Segoe UI" w:cs="Segoe UI"/>
+        </w:rPr>
+      </w:pPr>
+    </w:p>
     <w:p>
       <w:pPr>
         <w:pStyle w:val="Heading2"/>
-      </w:pPr>
-      <w:r>
+        <w:jc w:val="both"/>
+        <w:rPr>
+          <w:rFonts w:cs="Segoe UI"/>
+        </w:rPr>
+      </w:pPr>
+      <w:r>
+        <w:rPr>
+          <w:rFonts w:cs="Segoe UI"/>
+        </w:rPr>
         <w:lastRenderedPageBreak/>
         <w:t xml:space="preserve">2. 4 Train the models </w:t>
       </w:r>
@@ -4293,16 +5462,31 @@
     <w:p>
       <w:pPr>
         <w:pStyle w:val="Heading3"/>
-      </w:pPr>
-      <w:r>
+        <w:jc w:val="both"/>
+        <w:rPr>
+          <w:rFonts w:cs="Segoe UI"/>
+        </w:rPr>
+      </w:pPr>
+      <w:r>
+        <w:rPr>
+          <w:rFonts w:cs="Segoe UI"/>
+        </w:rPr>
         <w:t>2.4.1 Find the top performing dataset</w:t>
       </w:r>
     </w:p>
     <w:p>
       <w:pPr>
         <w:pStyle w:val="Heading3"/>
-      </w:pPr>
-      <w:r>
+        <w:jc w:val="both"/>
+        <w:rPr>
+          <w:rFonts w:cs="Segoe UI"/>
+        </w:rPr>
+      </w:pPr>
+      <w:r>
+        <w:rPr>
+          <w:rFonts w:cs="Segoe UI"/>
+          <w:noProof/>
+        </w:rPr>
         <w:drawing>
           <wp:inline distT="0" distB="0" distL="0" distR="0" wp14:anchorId="38ED04A0" wp14:editId="5ECB9724">
             <wp:extent cx="5511800" cy="2976756"/>
@@ -4343,16 +5527,31 @@
     <w:p>
       <w:pPr>
         <w:pStyle w:val="Heading3"/>
-      </w:pPr>
-      <w:r>
+        <w:jc w:val="both"/>
+        <w:rPr>
+          <w:rFonts w:cs="Segoe UI"/>
+        </w:rPr>
+      </w:pPr>
+      <w:r>
+        <w:rPr>
+          <w:rFonts w:cs="Segoe UI"/>
+        </w:rPr>
         <w:t>2.4.2 Find the top performing model</w:t>
       </w:r>
     </w:p>
     <w:p>
       <w:pPr>
         <w:pStyle w:val="Heading3"/>
-      </w:pPr>
-      <w:r>
+        <w:jc w:val="both"/>
+        <w:rPr>
+          <w:rFonts w:cs="Segoe UI"/>
+        </w:rPr>
+      </w:pPr>
+      <w:r>
+        <w:rPr>
+          <w:rFonts w:cs="Segoe UI"/>
+          <w:noProof/>
+        </w:rPr>
         <w:drawing>
           <wp:inline distT="0" distB="0" distL="0" distR="0" wp14:anchorId="030BE701" wp14:editId="7AA9D180">
             <wp:extent cx="5308600" cy="2959100"/>
@@ -4393,21 +5592,36 @@
     <w:p>
       <w:pPr>
         <w:pStyle w:val="Heading3"/>
-      </w:pPr>
-      <w:r>
+        <w:jc w:val="both"/>
+        <w:rPr>
+          <w:rFonts w:cs="Segoe UI"/>
+        </w:rPr>
+      </w:pPr>
+      <w:r>
+        <w:rPr>
+          <w:rFonts w:cs="Segoe UI"/>
+        </w:rPr>
         <w:t xml:space="preserve">2.4.3 </w:t>
       </w:r>
       <w:r>
+        <w:rPr>
+          <w:rFonts w:cs="Segoe UI"/>
+        </w:rPr>
         <w:t>Hyperparameter tuning of top models</w:t>
       </w:r>
     </w:p>
     <w:p>
       <w:pPr>
         <w:pStyle w:val="Heading3"/>
-      </w:pPr>
-    </w:p>
-    <w:p>
-      <w:pPr>
+        <w:jc w:val="both"/>
+        <w:rPr>
+          <w:rFonts w:cs="Segoe UI"/>
+        </w:rPr>
+      </w:pPr>
+    </w:p>
+    <w:p>
+      <w:pPr>
+        <w:jc w:val="both"/>
         <w:rPr>
           <w:rFonts w:ascii="Segoe UI" w:hAnsi="Segoe UI" w:cs="Segoe UI"/>
         </w:rPr>
@@ -4416,30 +5630,81 @@
     <w:p>
       <w:pPr>
         <w:pStyle w:val="Heading1"/>
-      </w:pPr>
-      <w:r>
+        <w:jc w:val="both"/>
+        <w:rPr>
+          <w:rFonts w:cs="Segoe UI"/>
+        </w:rPr>
+      </w:pPr>
+      <w:r>
+        <w:rPr>
+          <w:rFonts w:cs="Segoe UI"/>
+        </w:rPr>
         <w:lastRenderedPageBreak/>
         <w:t xml:space="preserve">3. Evaluation on Validation set </w:t>
       </w:r>
     </w:p>
-    <w:p/>
-    <w:p>
-      <w:r>
+    <w:p>
+      <w:pPr>
+        <w:jc w:val="both"/>
+        <w:rPr>
+          <w:rFonts w:ascii="Segoe UI" w:hAnsi="Segoe UI" w:cs="Segoe UI"/>
+        </w:rPr>
+      </w:pPr>
+    </w:p>
+    <w:p>
+      <w:pPr>
+        <w:jc w:val="both"/>
+        <w:rPr>
+          <w:rFonts w:ascii="Segoe UI" w:hAnsi="Segoe UI" w:cs="Segoe UI"/>
+        </w:rPr>
+      </w:pPr>
+      <w:r>
+        <w:rPr>
+          <w:rFonts w:ascii="Segoe UI" w:hAnsi="Segoe UI" w:cs="Segoe UI"/>
+        </w:rPr>
         <w:t xml:space="preserve">3.1 AUC scores </w:t>
       </w:r>
     </w:p>
     <w:p>
-      <w:r>
+      <w:pPr>
+        <w:jc w:val="both"/>
+        <w:rPr>
+          <w:rFonts w:ascii="Segoe UI" w:hAnsi="Segoe UI" w:cs="Segoe UI"/>
+        </w:rPr>
+      </w:pPr>
+      <w:r>
+        <w:rPr>
+          <w:rFonts w:ascii="Segoe UI" w:hAnsi="Segoe UI" w:cs="Segoe UI"/>
+        </w:rPr>
         <w:t xml:space="preserve">3.2 Confusion Matrices </w:t>
       </w:r>
     </w:p>
     <w:p>
-      <w:r>
+      <w:pPr>
+        <w:jc w:val="both"/>
+        <w:rPr>
+          <w:rFonts w:ascii="Segoe UI" w:hAnsi="Segoe UI" w:cs="Segoe UI"/>
+        </w:rPr>
+      </w:pPr>
+      <w:r>
+        <w:rPr>
+          <w:rFonts w:ascii="Segoe UI" w:hAnsi="Segoe UI" w:cs="Segoe UI"/>
+        </w:rPr>
         <w:t>3.3 ROC Curve</w:t>
       </w:r>
     </w:p>
     <w:p>
-      <w:r>
+      <w:pPr>
+        <w:jc w:val="both"/>
+        <w:rPr>
+          <w:rFonts w:ascii="Segoe UI" w:hAnsi="Segoe UI" w:cs="Segoe UI"/>
+        </w:rPr>
+      </w:pPr>
+      <w:r>
+        <w:rPr>
+          <w:rFonts w:ascii="Segoe UI" w:hAnsi="Segoe UI" w:cs="Segoe UI"/>
+          <w:noProof/>
+        </w:rPr>
         <w:drawing>
           <wp:inline distT="0" distB="0" distL="0" distR="0" wp14:anchorId="26E25714" wp14:editId="543372D4">
             <wp:extent cx="5613400" cy="4292600"/>
@@ -4479,6 +5744,7 @@
     </w:p>
     <w:p>
       <w:pPr>
+        <w:jc w:val="both"/>
         <w:rPr>
           <w:rFonts w:ascii="Segoe UI" w:hAnsi="Segoe UI" w:cs="Segoe UI"/>
         </w:rPr>
@@ -4487,16 +5753,30 @@
     <w:p>
       <w:pPr>
         <w:pStyle w:val="Heading1"/>
-      </w:pPr>
-      <w:r>
+        <w:jc w:val="both"/>
+        <w:rPr>
+          <w:rFonts w:cs="Segoe UI"/>
+        </w:rPr>
+      </w:pPr>
+      <w:r>
+        <w:rPr>
+          <w:rFonts w:cs="Segoe UI"/>
+        </w:rPr>
         <w:t>4. Kaggle Submission</w:t>
       </w:r>
     </w:p>
     <w:p>
       <w:pPr>
         <w:pStyle w:val="Heading1"/>
-      </w:pPr>
-      <w:r>
+        <w:jc w:val="both"/>
+        <w:rPr>
+          <w:rFonts w:cs="Segoe UI"/>
+        </w:rPr>
+      </w:pPr>
+      <w:r>
+        <w:rPr>
+          <w:rFonts w:cs="Segoe UI"/>
+        </w:rPr>
         <w:t>5. Model deployment in Sagemaker</w:t>
       </w:r>
     </w:p>
@@ -5563,6 +6843,7 @@
   <w:style w:type="character" w:default="1" w:styleId="DefaultParagraphFont">
     <w:name w:val="Default Paragraph Font"/>
     <w:uiPriority w:val="1"/>
+    <w:semiHidden/>
     <w:unhideWhenUsed/>
   </w:style>
   <w:style w:type="table" w:default="1" w:styleId="TableNormal">

</xml_diff>